<commit_message>
Trial 1 - Setting up Android Simulator Environment
This part was more tedious than I thought, installing things took up to 40 minutes and in the end it is still not working.  Attempting to run the simulator again for the next update.
</commit_message>
<xml_diff>
--- a/A Start to App Development.docx
+++ b/A Start to App Development.docx
@@ -1043,7 +1043,7 @@
           <w:rFonts w:ascii="Arial" w:hAnsi="Arial" w:cs="Arial"/>
         </w:rPr>
       </w:pPr>
-      <w:hyperlink r:id="rId8" w:history="1">
+      <w:hyperlink r:id="rId8" w:anchor="disqus_thread" w:history="1">
         <w:r>
           <w:rPr>
             <w:rStyle w:val="Hyperlink"/>
@@ -1060,8 +1060,6 @@
           <w:rFonts w:ascii="Arial" w:hAnsi="Arial" w:cs="Arial"/>
         </w:rPr>
       </w:pPr>
-      <w:bookmarkStart w:id="0" w:name="_GoBack"/>
-      <w:bookmarkEnd w:id="0"/>
     </w:p>
     <w:p>
       <w:pPr>
@@ -1655,50 +1653,171 @@
         <w:rPr>
           <w:rFonts w:ascii="Arial" w:hAnsi="Arial" w:cs="Arial"/>
         </w:rPr>
-        <w:t xml:space="preserve">A React and </w:t>
-      </w:r>
-      <w:r>
-        <w:rPr>
-          <w:rFonts w:ascii="Arial" w:hAnsi="Arial" w:cs="Arial"/>
-        </w:rPr>
-        <w:t>JavaScript</w:t>
-      </w:r>
-      <w:r>
-        <w:rPr>
-          <w:rFonts w:ascii="Arial" w:hAnsi="Arial" w:cs="Arial"/>
-        </w:rPr>
-        <w:t xml:space="preserve"> library used to build native mobile apps with one codebase, but multiple platforms.</w:t>
-      </w:r>
-    </w:p>
-    <w:p>
-      <w:pPr>
-        <w:pStyle w:val="NoSpacing"/>
-        <w:rPr>
-          <w:rFonts w:ascii="Arial" w:hAnsi="Arial" w:cs="Arial"/>
-        </w:rPr>
-      </w:pPr>
-    </w:p>
-    <w:p>
-      <w:pPr>
-        <w:pStyle w:val="NoSpacing"/>
-        <w:rPr>
-          <w:rFonts w:ascii="Arial" w:hAnsi="Arial" w:cs="Arial"/>
-        </w:rPr>
-      </w:pPr>
-      <w:r>
-        <w:rPr>
-          <w:rFonts w:ascii="Arial" w:hAnsi="Arial" w:cs="Arial"/>
-        </w:rPr>
-        <w:t>“Learn once, write everywhere”</w:t>
-      </w:r>
-    </w:p>
-    <w:p>
-      <w:pPr>
-        <w:pStyle w:val="NoSpacing"/>
-        <w:rPr>
-          <w:rFonts w:ascii="Arial" w:hAnsi="Arial" w:cs="Arial"/>
-        </w:rPr>
-      </w:pPr>
+        <w:t>A</w:t>
+      </w:r>
+      <w:r>
+        <w:rPr>
+          <w:rFonts w:ascii="Arial" w:hAnsi="Arial" w:cs="Arial"/>
+        </w:rPr>
+        <w:t xml:space="preserve"> framework</w:t>
+      </w:r>
+      <w:r>
+        <w:rPr>
+          <w:rFonts w:ascii="Arial" w:hAnsi="Arial" w:cs="Arial"/>
+        </w:rPr>
+        <w:t xml:space="preserve"> used to build native</w:t>
+      </w:r>
+      <w:r>
+        <w:rPr>
+          <w:rFonts w:ascii="Arial" w:hAnsi="Arial" w:cs="Arial"/>
+        </w:rPr>
+        <w:t xml:space="preserve"> cross-platform</w:t>
+      </w:r>
+      <w:r>
+        <w:rPr>
+          <w:rFonts w:ascii="Arial" w:hAnsi="Arial" w:cs="Arial"/>
+        </w:rPr>
+        <w:t xml:space="preserve"> mobile apps with </w:t>
+      </w:r>
+      <w:r>
+        <w:rPr>
+          <w:rFonts w:ascii="Arial" w:hAnsi="Arial" w:cs="Arial"/>
+        </w:rPr>
+        <w:t>JavaScript and the React library</w:t>
+      </w:r>
+      <w:r>
+        <w:rPr>
+          <w:rFonts w:ascii="Arial" w:hAnsi="Arial" w:cs="Arial"/>
+        </w:rPr>
+        <w:t>.</w:t>
+      </w:r>
+    </w:p>
+    <w:p>
+      <w:pPr>
+        <w:pStyle w:val="NoSpacing"/>
+        <w:rPr>
+          <w:rFonts w:ascii="Arial" w:hAnsi="Arial" w:cs="Arial"/>
+        </w:rPr>
+      </w:pPr>
+    </w:p>
+    <w:p>
+      <w:pPr>
+        <w:pStyle w:val="NoSpacing"/>
+        <w:rPr>
+          <w:rFonts w:ascii="Arial" w:hAnsi="Arial" w:cs="Arial"/>
+        </w:rPr>
+      </w:pPr>
+      <w:r>
+        <w:rPr>
+          <w:rFonts w:ascii="Arial" w:hAnsi="Arial" w:cs="Arial"/>
+        </w:rPr>
+        <w:t>Advantages of React Native</w:t>
+      </w:r>
+    </w:p>
+    <w:p>
+      <w:pPr>
+        <w:pStyle w:val="NoSpacing"/>
+        <w:numPr>
+          <w:ilvl w:val="0"/>
+          <w:numId w:val="7"/>
+        </w:numPr>
+        <w:ind w:left="426"/>
+        <w:rPr>
+          <w:rFonts w:ascii="Arial" w:hAnsi="Arial" w:cs="Arial"/>
+        </w:rPr>
+      </w:pPr>
+      <w:r>
+        <w:rPr>
+          <w:rFonts w:ascii="Arial" w:hAnsi="Arial" w:cs="Arial"/>
+        </w:rPr>
+        <w:t>Cross Platform</w:t>
+      </w:r>
+    </w:p>
+    <w:p>
+      <w:pPr>
+        <w:pStyle w:val="NoSpacing"/>
+        <w:numPr>
+          <w:ilvl w:val="0"/>
+          <w:numId w:val="7"/>
+        </w:numPr>
+        <w:ind w:left="426"/>
+        <w:rPr>
+          <w:rFonts w:ascii="Arial" w:hAnsi="Arial" w:cs="Arial"/>
+        </w:rPr>
+      </w:pPr>
+      <w:r>
+        <w:rPr>
+          <w:rFonts w:ascii="Arial" w:hAnsi="Arial" w:cs="Arial"/>
+        </w:rPr>
+        <w:t>Much less expensive</w:t>
+      </w:r>
+    </w:p>
+    <w:p>
+      <w:pPr>
+        <w:pStyle w:val="NoSpacing"/>
+        <w:numPr>
+          <w:ilvl w:val="0"/>
+          <w:numId w:val="7"/>
+        </w:numPr>
+        <w:ind w:left="426"/>
+        <w:rPr>
+          <w:rFonts w:ascii="Arial" w:hAnsi="Arial" w:cs="Arial"/>
+        </w:rPr>
+      </w:pPr>
+      <w:r>
+        <w:rPr>
+          <w:rFonts w:ascii="Arial" w:hAnsi="Arial" w:cs="Arial"/>
+        </w:rPr>
+        <w:t>Easier to code</w:t>
+      </w:r>
+    </w:p>
+    <w:p>
+      <w:pPr>
+        <w:pStyle w:val="NoSpacing"/>
+        <w:numPr>
+          <w:ilvl w:val="0"/>
+          <w:numId w:val="7"/>
+        </w:numPr>
+        <w:ind w:left="426"/>
+        <w:rPr>
+          <w:rFonts w:ascii="Arial" w:hAnsi="Arial" w:cs="Arial"/>
+        </w:rPr>
+      </w:pPr>
+      <w:r>
+        <w:rPr>
+          <w:rFonts w:ascii="Arial" w:hAnsi="Arial" w:cs="Arial"/>
+        </w:rPr>
+        <w:t>Save time</w:t>
+      </w:r>
+    </w:p>
+    <w:p>
+      <w:pPr>
+        <w:pStyle w:val="NoSpacing"/>
+        <w:numPr>
+          <w:ilvl w:val="0"/>
+          <w:numId w:val="7"/>
+        </w:numPr>
+        <w:ind w:left="426"/>
+        <w:rPr>
+          <w:rFonts w:ascii="Arial" w:hAnsi="Arial" w:cs="Arial"/>
+        </w:rPr>
+      </w:pPr>
+      <w:r>
+        <w:rPr>
+          <w:rFonts w:ascii="Arial" w:hAnsi="Arial" w:cs="Arial"/>
+        </w:rPr>
+        <w:t>Open source</w:t>
+      </w:r>
+    </w:p>
+    <w:p>
+      <w:pPr>
+        <w:pStyle w:val="NoSpacing"/>
+        <w:rPr>
+          <w:rFonts w:ascii="Arial" w:hAnsi="Arial" w:cs="Arial"/>
+        </w:rPr>
+      </w:pPr>
+      <w:bookmarkStart w:id="0" w:name="_GoBack"/>
+      <w:bookmarkEnd w:id="0"/>
     </w:p>
     <w:sectPr>
       <w:pgSz w:w="12240" w:h="15840"/>
@@ -2278,6 +2397,119 @@
     </w:lvl>
   </w:abstractNum>
   <w:abstractNum w:abstractNumId="5" w15:restartNumberingAfterBreak="0">
+    <w:nsid w:val="4DCC4D5A"/>
+    <w:multiLevelType w:val="hybridMultilevel"/>
+    <w:tmpl w:val="929609D2"/>
+    <w:lvl w:ilvl="0" w:tplc="10090001">
+      <w:start w:val="1"/>
+      <w:numFmt w:val="bullet"/>
+      <w:lvlText w:val=""/>
+      <w:lvlJc w:val="left"/>
+      <w:pPr>
+        <w:ind w:left="720" w:hanging="360"/>
+      </w:pPr>
+      <w:rPr>
+        <w:rFonts w:ascii="Symbol" w:hAnsi="Symbol" w:hint="default"/>
+      </w:rPr>
+    </w:lvl>
+    <w:lvl w:ilvl="1" w:tplc="10090003" w:tentative="1">
+      <w:start w:val="1"/>
+      <w:numFmt w:val="bullet"/>
+      <w:lvlText w:val="o"/>
+      <w:lvlJc w:val="left"/>
+      <w:pPr>
+        <w:ind w:left="1440" w:hanging="360"/>
+      </w:pPr>
+      <w:rPr>
+        <w:rFonts w:ascii="Courier New" w:hAnsi="Courier New" w:cs="Courier New" w:hint="default"/>
+      </w:rPr>
+    </w:lvl>
+    <w:lvl w:ilvl="2" w:tplc="10090005" w:tentative="1">
+      <w:start w:val="1"/>
+      <w:numFmt w:val="bullet"/>
+      <w:lvlText w:val=""/>
+      <w:lvlJc w:val="left"/>
+      <w:pPr>
+        <w:ind w:left="2160" w:hanging="360"/>
+      </w:pPr>
+      <w:rPr>
+        <w:rFonts w:ascii="Wingdings" w:hAnsi="Wingdings" w:hint="default"/>
+      </w:rPr>
+    </w:lvl>
+    <w:lvl w:ilvl="3" w:tplc="10090001" w:tentative="1">
+      <w:start w:val="1"/>
+      <w:numFmt w:val="bullet"/>
+      <w:lvlText w:val=""/>
+      <w:lvlJc w:val="left"/>
+      <w:pPr>
+        <w:ind w:left="2880" w:hanging="360"/>
+      </w:pPr>
+      <w:rPr>
+        <w:rFonts w:ascii="Symbol" w:hAnsi="Symbol" w:hint="default"/>
+      </w:rPr>
+    </w:lvl>
+    <w:lvl w:ilvl="4" w:tplc="10090003" w:tentative="1">
+      <w:start w:val="1"/>
+      <w:numFmt w:val="bullet"/>
+      <w:lvlText w:val="o"/>
+      <w:lvlJc w:val="left"/>
+      <w:pPr>
+        <w:ind w:left="3600" w:hanging="360"/>
+      </w:pPr>
+      <w:rPr>
+        <w:rFonts w:ascii="Courier New" w:hAnsi="Courier New" w:cs="Courier New" w:hint="default"/>
+      </w:rPr>
+    </w:lvl>
+    <w:lvl w:ilvl="5" w:tplc="10090005" w:tentative="1">
+      <w:start w:val="1"/>
+      <w:numFmt w:val="bullet"/>
+      <w:lvlText w:val=""/>
+      <w:lvlJc w:val="left"/>
+      <w:pPr>
+        <w:ind w:left="4320" w:hanging="360"/>
+      </w:pPr>
+      <w:rPr>
+        <w:rFonts w:ascii="Wingdings" w:hAnsi="Wingdings" w:hint="default"/>
+      </w:rPr>
+    </w:lvl>
+    <w:lvl w:ilvl="6" w:tplc="10090001" w:tentative="1">
+      <w:start w:val="1"/>
+      <w:numFmt w:val="bullet"/>
+      <w:lvlText w:val=""/>
+      <w:lvlJc w:val="left"/>
+      <w:pPr>
+        <w:ind w:left="5040" w:hanging="360"/>
+      </w:pPr>
+      <w:rPr>
+        <w:rFonts w:ascii="Symbol" w:hAnsi="Symbol" w:hint="default"/>
+      </w:rPr>
+    </w:lvl>
+    <w:lvl w:ilvl="7" w:tplc="10090003" w:tentative="1">
+      <w:start w:val="1"/>
+      <w:numFmt w:val="bullet"/>
+      <w:lvlText w:val="o"/>
+      <w:lvlJc w:val="left"/>
+      <w:pPr>
+        <w:ind w:left="5760" w:hanging="360"/>
+      </w:pPr>
+      <w:rPr>
+        <w:rFonts w:ascii="Courier New" w:hAnsi="Courier New" w:cs="Courier New" w:hint="default"/>
+      </w:rPr>
+    </w:lvl>
+    <w:lvl w:ilvl="8" w:tplc="10090005" w:tentative="1">
+      <w:start w:val="1"/>
+      <w:numFmt w:val="bullet"/>
+      <w:lvlText w:val=""/>
+      <w:lvlJc w:val="left"/>
+      <w:pPr>
+        <w:ind w:left="6480" w:hanging="360"/>
+      </w:pPr>
+      <w:rPr>
+        <w:rFonts w:ascii="Wingdings" w:hAnsi="Wingdings" w:hint="default"/>
+      </w:rPr>
+    </w:lvl>
+  </w:abstractNum>
+  <w:abstractNum w:abstractNumId="6" w15:restartNumberingAfterBreak="0">
     <w:nsid w:val="6D797BA2"/>
     <w:multiLevelType w:val="hybridMultilevel"/>
     <w:tmpl w:val="7C0EA1DC"/>
@@ -2391,7 +2623,7 @@
     </w:lvl>
   </w:abstractNum>
   <w:num w:numId="1">
-    <w:abstractNumId w:val="5"/>
+    <w:abstractNumId w:val="6"/>
   </w:num>
   <w:num w:numId="2">
     <w:abstractNumId w:val="0"/>
@@ -2407,6 +2639,9 @@
   </w:num>
   <w:num w:numId="6">
     <w:abstractNumId w:val="2"/>
+  </w:num>
+  <w:num w:numId="7">
+    <w:abstractNumId w:val="5"/>
   </w:num>
 </w:numbering>
 </file>

</xml_diff>

<commit_message>
Android Setup Finally Complete
Though the progress cannot really be seen through github, setting up the development environment was a pain in the ass.  Now, I can finally start coding, very excited!!! :))))
</commit_message>
<xml_diff>
--- a/A Start to App Development.docx
+++ b/A Start to App Development.docx
@@ -1816,6 +1816,51 @@
           <w:rFonts w:ascii="Arial" w:hAnsi="Arial" w:cs="Arial"/>
         </w:rPr>
       </w:pPr>
+    </w:p>
+    <w:p>
+      <w:pPr>
+        <w:pStyle w:val="NoSpacing"/>
+        <w:rPr>
+          <w:rFonts w:ascii="Arial" w:hAnsi="Arial" w:cs="Arial"/>
+        </w:rPr>
+      </w:pPr>
+      <w:r>
+        <w:rPr>
+          <w:rFonts w:ascii="Arial" w:hAnsi="Arial" w:cs="Arial"/>
+        </w:rPr>
+        <w:t>Setting up React Native for Android</w:t>
+      </w:r>
+    </w:p>
+    <w:p>
+      <w:pPr>
+        <w:pStyle w:val="NoSpacing"/>
+        <w:rPr>
+          <w:rFonts w:ascii="Arial" w:hAnsi="Arial" w:cs="Arial"/>
+        </w:rPr>
+      </w:pPr>
+      <w:hyperlink r:id="rId17" w:history="1">
+        <w:r>
+          <w:rPr>
+            <w:rStyle w:val="Hyperlink"/>
+            <w:rFonts w:ascii="Arial" w:hAnsi="Arial" w:cs="Arial"/>
+          </w:rPr>
+          <w:t>https://www.youtube.com/watch?v=uhuoTcbquic</w:t>
+        </w:r>
+      </w:hyperlink>
+    </w:p>
+    <w:p>
+      <w:pPr>
+        <w:pStyle w:val="NoSpacing"/>
+        <w:rPr>
+          <w:rFonts w:ascii="Arial" w:hAnsi="Arial" w:cs="Arial"/>
+        </w:rPr>
+      </w:pPr>
+      <w:r>
+        <w:rPr>
+          <w:rFonts w:ascii="Arial" w:hAnsi="Arial" w:cs="Arial"/>
+        </w:rPr>
+        <w:t>The video above saves lives.</w:t>
+      </w:r>
       <w:bookmarkStart w:id="0" w:name="_GoBack"/>
       <w:bookmarkEnd w:id="0"/>
     </w:p>

</xml_diff>

<commit_message>
JS & React Lessons
Spent some time learning JS and React.  Getting feet wet with concepts of components, props, states, ES6 functions, classes etc.
</commit_message>
<xml_diff>
--- a/A Start to App Development.docx
+++ b/A Start to App Development.docx
@@ -164,8 +164,6 @@
         </w:rPr>
         <w:t>Web App</w:t>
       </w:r>
-      <w:bookmarkStart w:id="0" w:name="_GoBack"/>
-      <w:bookmarkEnd w:id="0"/>
     </w:p>
     <w:p>
       <w:pPr>
@@ -2365,6 +2363,7 @@
       <w:pPr>
         <w:pStyle w:val="NoSpacing"/>
         <w:rPr>
+          <w:rStyle w:val="Hyperlink"/>
           <w:rFonts w:ascii="Arial" w:hAnsi="Arial" w:cs="Arial"/>
         </w:rPr>
       </w:pPr>
@@ -2382,6 +2381,103 @@
       <w:pPr>
         <w:pStyle w:val="NoSpacing"/>
         <w:rPr>
+          <w:rStyle w:val="Hyperlink"/>
+          <w:rFonts w:ascii="Arial" w:hAnsi="Arial" w:cs="Arial"/>
+          <w:color w:val="auto"/>
+          <w:u w:val="none"/>
+        </w:rPr>
+      </w:pPr>
+      <w:r>
+        <w:rPr>
+          <w:rStyle w:val="Hyperlink"/>
+          <w:rFonts w:ascii="Arial" w:hAnsi="Arial" w:cs="Arial"/>
+          <w:color w:val="auto"/>
+          <w:u w:val="none"/>
+        </w:rPr>
+        <w:t>React</w:t>
+      </w:r>
+      <w:r>
+        <w:rPr>
+          <w:rStyle w:val="Hyperlink"/>
+          <w:rFonts w:ascii="Arial" w:hAnsi="Arial" w:cs="Arial"/>
+          <w:color w:val="auto"/>
+          <w:u w:val="none"/>
+        </w:rPr>
+        <w:t xml:space="preserve"> Basics</w:t>
+      </w:r>
+    </w:p>
+    <w:p>
+      <w:pPr>
+        <w:pStyle w:val="NoSpacing"/>
+        <w:rPr>
+          <w:rFonts w:ascii="Arial" w:hAnsi="Arial" w:cs="Arial"/>
+        </w:rPr>
+      </w:pPr>
+      <w:hyperlink r:id="rId29" w:history="1">
+        <w:r>
+          <w:rPr>
+            <w:rStyle w:val="Hyperlink"/>
+            <w:rFonts w:ascii="Arial" w:hAnsi="Arial" w:cs="Arial"/>
+          </w:rPr>
+          <w:t>https://www.youtube.com/watch?v=MhkGQAoc7bc</w:t>
+        </w:r>
+      </w:hyperlink>
+    </w:p>
+    <w:p>
+      <w:pPr>
+        <w:pStyle w:val="NoSpacing"/>
+        <w:rPr>
+          <w:rFonts w:ascii="Arial" w:hAnsi="Arial" w:cs="Arial"/>
+        </w:rPr>
+      </w:pPr>
+      <w:hyperlink r:id="rId30" w:history="1">
+        <w:r>
+          <w:rPr>
+            <w:rStyle w:val="Hyperlink"/>
+            <w:rFonts w:ascii="Arial" w:hAnsi="Arial" w:cs="Arial"/>
+          </w:rPr>
+          <w:t>https://www.youtube.com/watch?annotation_id=annotation_2546538071&amp;feature=iv&amp;index=2&amp;list=PLoYCgNOIyGABj2GQSlDRjgvXtqfDxKm5b&amp;src_vid=MhkGQAoc7bc&amp;v=fd2Cayhez58</w:t>
+        </w:r>
+      </w:hyperlink>
+    </w:p>
+    <w:p>
+      <w:pPr>
+        <w:pStyle w:val="NoSpacing"/>
+        <w:rPr>
+          <w:rFonts w:ascii="Arial" w:hAnsi="Arial" w:cs="Arial"/>
+        </w:rPr>
+      </w:pPr>
+      <w:hyperlink r:id="rId31" w:history="1">
+        <w:r>
+          <w:rPr>
+            <w:rStyle w:val="Hyperlink"/>
+            <w:rFonts w:ascii="Arial" w:hAnsi="Arial" w:cs="Arial"/>
+          </w:rPr>
+          <w:t>https://www.youtube.com/watch?v=vu_rIMPROoQ&amp;list=PLoYCgNOIyGABj2GQSlDRjgvXtqfDxKm5b&amp;index=3</w:t>
+        </w:r>
+      </w:hyperlink>
+    </w:p>
+    <w:p>
+      <w:pPr>
+        <w:pStyle w:val="NoSpacing"/>
+        <w:rPr>
+          <w:rFonts w:ascii="Arial" w:hAnsi="Arial" w:cs="Arial"/>
+        </w:rPr>
+      </w:pPr>
+      <w:hyperlink r:id="rId32" w:history="1">
+        <w:r>
+          <w:rPr>
+            <w:rStyle w:val="Hyperlink"/>
+            <w:rFonts w:ascii="Arial" w:hAnsi="Arial" w:cs="Arial"/>
+          </w:rPr>
+          <w:t>https://www.youtube.com/watch?v=qh3dYM6Keuw&amp;index=4&amp;list=PLoYCgNOIyGABj2GQSlDRjgvXtqfDxKm5b</w:t>
+        </w:r>
+      </w:hyperlink>
+    </w:p>
+    <w:p>
+      <w:pPr>
+        <w:pStyle w:val="NoSpacing"/>
+        <w:rPr>
           <w:rFonts w:ascii="Arial" w:hAnsi="Arial" w:cs="Arial"/>
         </w:rPr>
       </w:pPr>
@@ -2596,7 +2692,7 @@
           <w:rFonts w:ascii="Arial" w:hAnsi="Arial" w:cs="Arial"/>
         </w:rPr>
       </w:pPr>
-      <w:hyperlink r:id="rId29" w:history="1">
+      <w:hyperlink r:id="rId33" w:history="1">
         <w:r>
           <w:rPr>
             <w:rStyle w:val="Hyperlink"/>
@@ -2649,7 +2745,7 @@
           <w:rFonts w:ascii="Arial" w:hAnsi="Arial" w:cs="Arial"/>
         </w:rPr>
       </w:pPr>
-      <w:hyperlink r:id="rId30" w:history="1">
+      <w:hyperlink r:id="rId34" w:history="1">
         <w:r>
           <w:rPr>
             <w:rStyle w:val="Hyperlink"/>
@@ -2746,7 +2842,7 @@
           <w:rFonts w:ascii="Arial" w:hAnsi="Arial" w:cs="Arial"/>
         </w:rPr>
       </w:pPr>
-      <w:hyperlink r:id="rId31" w:history="1">
+      <w:hyperlink r:id="rId35" w:history="1">
         <w:r>
           <w:rPr>
             <w:rStyle w:val="Hyperlink"/>
@@ -2801,7 +2897,7 @@
           <w:rFonts w:ascii="Arial" w:hAnsi="Arial" w:cs="Arial"/>
         </w:rPr>
       </w:pPr>
-      <w:hyperlink r:id="rId32" w:history="1">
+      <w:hyperlink r:id="rId36" w:history="1">
         <w:r>
           <w:rPr>
             <w:rStyle w:val="Hyperlink"/>
@@ -2818,7 +2914,7 @@
           <w:rFonts w:ascii="Arial" w:hAnsi="Arial" w:cs="Arial"/>
         </w:rPr>
       </w:pPr>
-      <w:hyperlink r:id="rId33" w:history="1">
+      <w:hyperlink r:id="rId37" w:history="1">
         <w:r>
           <w:rPr>
             <w:rStyle w:val="Hyperlink"/>
@@ -2867,6 +2963,7 @@
         <w:rPr>
           <w:rFonts w:ascii="Arial" w:hAnsi="Arial" w:cs="Arial"/>
         </w:rPr>
+        <w:lastRenderedPageBreak/>
         <w:t>let – scoped to a block</w:t>
       </w:r>
     </w:p>
@@ -2927,7 +3024,7 @@
           <w:rFonts w:ascii="Arial" w:hAnsi="Arial" w:cs="Arial"/>
         </w:rPr>
       </w:pPr>
-      <w:hyperlink r:id="rId34" w:history="1">
+      <w:hyperlink r:id="rId38" w:history="1">
         <w:r>
           <w:rPr>
             <w:rStyle w:val="Hyperlink"/>
@@ -2944,7 +3041,7 @@
           <w:rFonts w:ascii="Arial" w:hAnsi="Arial" w:cs="Arial"/>
         </w:rPr>
       </w:pPr>
-      <w:hyperlink r:id="rId35" w:history="1">
+      <w:hyperlink r:id="rId39" w:history="1">
         <w:r>
           <w:rPr>
             <w:rStyle w:val="Hyperlink"/>
@@ -2961,7 +3058,7 @@
           <w:rFonts w:ascii="Arial" w:hAnsi="Arial" w:cs="Arial"/>
         </w:rPr>
       </w:pPr>
-      <w:hyperlink r:id="rId36" w:history="1">
+      <w:hyperlink r:id="rId40" w:history="1">
         <w:r>
           <w:rPr>
             <w:rStyle w:val="Hyperlink"/>
@@ -3014,7 +3111,7 @@
           <w:rFonts w:ascii="Arial" w:hAnsi="Arial" w:cs="Arial"/>
         </w:rPr>
       </w:pPr>
-      <w:hyperlink r:id="rId37" w:history="1">
+      <w:hyperlink r:id="rId41" w:history="1">
         <w:r>
           <w:rPr>
             <w:rStyle w:val="Hyperlink"/>
@@ -3073,7 +3170,7 @@
           <w:rFonts w:ascii="Arial" w:hAnsi="Arial" w:cs="Arial"/>
         </w:rPr>
       </w:pPr>
-      <w:hyperlink r:id="rId38" w:history="1">
+      <w:hyperlink r:id="rId42" w:history="1">
         <w:r>
           <w:rPr>
             <w:rStyle w:val="Hyperlink"/>
@@ -3113,7 +3210,7 @@
         </w:rPr>
         <w:t xml:space="preserve"> statement is used when creating JavaScript modules to export functions, objects, or primitive values from the module so they can be used by other programs with the </w:t>
       </w:r>
-      <w:hyperlink r:id="rId39" w:tooltip="The import statement is used to import bindings which are exported by another module. Imported modules are in strict mode whether you declare them as such or not. The import statement cannot be used in embedded scripts." w:history="1">
+      <w:hyperlink r:id="rId43" w:tooltip="The import statement is used to import bindings which are exported by another module. Imported modules are in strict mode whether you declare them as such or not. The import statement cannot be used in embedded scripts." w:history="1">
         <w:r>
           <w:rPr>
             <w:rStyle w:val="HTMLCode"/>
@@ -3162,7 +3259,7 @@
           <w:rFonts w:ascii="Arial" w:hAnsi="Arial" w:cs="Arial"/>
         </w:rPr>
       </w:pPr>
-      <w:hyperlink r:id="rId40" w:history="1">
+      <w:hyperlink r:id="rId44" w:history="1">
         <w:r>
           <w:rPr>
             <w:rStyle w:val="Hyperlink"/>
@@ -3252,7 +3349,7 @@
                     </pic:cNvPicPr>
                   </pic:nvPicPr>
                   <pic:blipFill>
-                    <a:blip r:embed="rId41">
+                    <a:blip r:embed="rId45">
                       <a:extLst>
                         <a:ext uri="{28A0092B-C50C-407E-A947-70E740481C1C}">
                           <a14:useLocalDpi xmlns:a14="http://schemas.microsoft.com/office/drawing/2010/main" val="0"/>
@@ -3313,7 +3410,7 @@
           <w:rFonts w:ascii="Arial" w:hAnsi="Arial" w:cs="Arial"/>
         </w:rPr>
       </w:pPr>
-      <w:hyperlink r:id="rId42" w:history="1">
+      <w:hyperlink r:id="rId46" w:history="1">
         <w:r>
           <w:rPr>
             <w:rStyle w:val="Hyperlink"/>
@@ -3464,6 +3561,7 @@
         <w:rPr>
           <w:rFonts w:ascii="Arial" w:hAnsi="Arial" w:cs="Arial"/>
         </w:rPr>
+        <w:lastRenderedPageBreak/>
         <w:t>Can be named or unnamed.</w:t>
       </w:r>
     </w:p>
@@ -3616,7 +3714,7 @@
           <w:rFonts w:ascii="Arial" w:hAnsi="Arial" w:cs="Arial"/>
         </w:rPr>
       </w:pPr>
-      <w:hyperlink r:id="rId43" w:history="1">
+      <w:hyperlink r:id="rId47" w:history="1">
         <w:r>
           <w:rPr>
             <w:rStyle w:val="Hyperlink"/>
@@ -3638,7 +3736,6 @@
           <w:rFonts w:ascii="Arial" w:hAnsi="Arial" w:cs="Arial"/>
           <w:i/>
         </w:rPr>
-        <w:lastRenderedPageBreak/>
         <w:t>AppRegistry</w:t>
       </w:r>
       <w:r>
@@ -3732,7 +3829,7 @@
         </w:rPr>
         <w:t xml:space="preserve"> keyword is used in </w:t>
       </w:r>
-      <w:hyperlink r:id="rId44" w:history="1">
+      <w:hyperlink r:id="rId48" w:history="1">
         <w:r>
           <w:rPr>
             <w:rStyle w:val="Hyperlink"/>
@@ -3749,7 +3846,7 @@
         </w:rPr>
         <w:t xml:space="preserve"> or </w:t>
       </w:r>
-      <w:hyperlink r:id="rId45" w:history="1">
+      <w:hyperlink r:id="rId49" w:history="1">
         <w:r>
           <w:rPr>
             <w:rStyle w:val="Hyperlink"/>
@@ -3824,7 +3921,7 @@
           <w:rFonts w:ascii="Arial" w:hAnsi="Arial" w:cs="Arial"/>
         </w:rPr>
       </w:pPr>
-      <w:hyperlink r:id="rId46" w:history="1">
+      <w:hyperlink r:id="rId50" w:history="1">
         <w:r>
           <w:rPr>
             <w:rStyle w:val="Hyperlink"/>
@@ -3987,6 +4084,125 @@
         <w:rPr>
           <w:rFonts w:ascii="Arial" w:hAnsi="Arial" w:cs="Arial"/>
         </w:rPr>
+        <w:t>Elements in React</w:t>
+      </w:r>
+    </w:p>
+    <w:p>
+      <w:pPr>
+        <w:pStyle w:val="NoSpacing"/>
+        <w:rPr>
+          <w:rFonts w:ascii="Arial" w:hAnsi="Arial" w:cs="Arial"/>
+        </w:rPr>
+      </w:pPr>
+      <w:hyperlink r:id="rId51" w:history="1">
+        <w:r>
+          <w:rPr>
+            <w:rStyle w:val="Hyperlink"/>
+            <w:rFonts w:ascii="Arial" w:hAnsi="Arial" w:cs="Arial"/>
+          </w:rPr>
+          <w:t>https://reactjs.org/docs/rendering-elements.html</w:t>
+        </w:r>
+      </w:hyperlink>
+    </w:p>
+    <w:p>
+      <w:pPr>
+        <w:pStyle w:val="NoSpacing"/>
+        <w:rPr>
+          <w:rFonts w:ascii="Arial" w:hAnsi="Arial" w:cs="Arial"/>
+        </w:rPr>
+      </w:pPr>
+      <w:r>
+        <w:rPr>
+          <w:rFonts w:ascii="Arial" w:hAnsi="Arial" w:cs="Arial"/>
+        </w:rPr>
+        <w:t>Elements are the smallest building blocks of React Apps</w:t>
+      </w:r>
+      <w:r>
+        <w:rPr>
+          <w:rFonts w:ascii="Arial" w:hAnsi="Arial" w:cs="Arial"/>
+        </w:rPr>
+        <w:t>.</w:t>
+      </w:r>
+    </w:p>
+    <w:p>
+      <w:pPr>
+        <w:pStyle w:val="NoSpacing"/>
+        <w:rPr>
+          <w:rFonts w:ascii="Arial" w:hAnsi="Arial" w:cs="Arial"/>
+        </w:rPr>
+      </w:pPr>
+      <w:r>
+        <w:rPr>
+          <w:rFonts w:ascii="Arial" w:hAnsi="Arial" w:cs="Arial"/>
+        </w:rPr>
+        <w:t>They d</w:t>
+      </w:r>
+      <w:r>
+        <w:rPr>
+          <w:rFonts w:ascii="Arial" w:hAnsi="Arial" w:cs="Arial"/>
+        </w:rPr>
+        <w:t>escribe wha</w:t>
+      </w:r>
+      <w:r>
+        <w:rPr>
+          <w:rFonts w:ascii="Arial" w:hAnsi="Arial" w:cs="Arial"/>
+        </w:rPr>
+        <w:t>t you want to see on the screen.</w:t>
+      </w:r>
+    </w:p>
+    <w:p>
+      <w:pPr>
+        <w:pStyle w:val="NoSpacing"/>
+        <w:rPr>
+          <w:rFonts w:ascii="Arial" w:hAnsi="Arial" w:cs="Arial"/>
+        </w:rPr>
+      </w:pPr>
+      <w:r>
+        <w:rPr>
+          <w:rFonts w:ascii="Arial" w:hAnsi="Arial" w:cs="Arial"/>
+        </w:rPr>
+        <w:t>They are what components are made of.</w:t>
+      </w:r>
+    </w:p>
+    <w:p>
+      <w:pPr>
+        <w:pStyle w:val="NoSpacing"/>
+        <w:rPr>
+          <w:rFonts w:ascii="Arial" w:hAnsi="Arial" w:cs="Arial"/>
+        </w:rPr>
+      </w:pPr>
+      <w:r>
+        <w:rPr>
+          <w:rFonts w:ascii="Arial" w:hAnsi="Arial" w:cs="Arial"/>
+        </w:rPr>
+        <w:t>They are immutable; a</w:t>
+      </w:r>
+      <w:r>
+        <w:rPr>
+          <w:rFonts w:ascii="Arial" w:hAnsi="Arial" w:cs="Arial"/>
+        </w:rPr>
+        <w:t>n element is like a single frame in a movie: it represents the UI at a certain point in time.</w:t>
+      </w:r>
+    </w:p>
+    <w:p>
+      <w:pPr>
+        <w:pStyle w:val="NoSpacing"/>
+        <w:rPr>
+          <w:rFonts w:ascii="Arial" w:hAnsi="Arial" w:cs="Arial"/>
+        </w:rPr>
+      </w:pPr>
+    </w:p>
+    <w:p>
+      <w:pPr>
+        <w:pStyle w:val="NoSpacing"/>
+        <w:rPr>
+          <w:rFonts w:ascii="Arial" w:hAnsi="Arial" w:cs="Arial"/>
+        </w:rPr>
+      </w:pPr>
+      <w:r>
+        <w:rPr>
+          <w:rFonts w:ascii="Arial" w:hAnsi="Arial" w:cs="Arial"/>
+        </w:rPr>
         <w:t>React – Components and Props</w:t>
       </w:r>
     </w:p>
@@ -3997,7 +4213,7 @@
           <w:rFonts w:ascii="Arial" w:hAnsi="Arial" w:cs="Arial"/>
         </w:rPr>
       </w:pPr>
-      <w:hyperlink r:id="rId47" w:history="1">
+      <w:hyperlink r:id="rId52" w:history="1">
         <w:r>
           <w:rPr>
             <w:rStyle w:val="Hyperlink"/>
@@ -4018,55 +4234,28 @@
         <w:rPr>
           <w:rFonts w:ascii="Arial" w:hAnsi="Arial" w:cs="Arial"/>
         </w:rPr>
-        <w:t>Conceptually, components are like JavaScript functions. They accept arbitrary inputs (called “props”) and return React elements describing what should appear on the screen.</w:t>
-      </w:r>
-    </w:p>
-    <w:p>
-      <w:pPr>
-        <w:pStyle w:val="NoSpacing"/>
-        <w:rPr>
-          <w:rFonts w:ascii="Arial" w:hAnsi="Arial" w:cs="Arial"/>
-        </w:rPr>
-      </w:pPr>
-    </w:p>
-    <w:p>
-      <w:pPr>
-        <w:pStyle w:val="NoSpacing"/>
-        <w:rPr>
-          <w:rFonts w:ascii="Arial" w:hAnsi="Arial" w:cs="Arial"/>
-        </w:rPr>
-      </w:pPr>
-      <w:r>
-        <w:rPr>
-          <w:rFonts w:ascii="Arial" w:hAnsi="Arial" w:cs="Arial"/>
-        </w:rPr>
-        <w:t>React.Component</w:t>
-      </w:r>
-    </w:p>
-    <w:p>
-      <w:pPr>
-        <w:pStyle w:val="NoSpacing"/>
-        <w:rPr>
-          <w:rFonts w:ascii="Arial" w:hAnsi="Arial" w:cs="Arial"/>
-        </w:rPr>
-      </w:pPr>
-      <w:hyperlink r:id="rId48" w:history="1">
-        <w:r>
-          <w:rPr>
-            <w:rStyle w:val="Hyperlink"/>
-            <w:rFonts w:ascii="Arial" w:hAnsi="Arial" w:cs="Arial"/>
-          </w:rPr>
-          <w:t>https://reactjs.org/docs/react-component.html</w:t>
-        </w:r>
-      </w:hyperlink>
-    </w:p>
-    <w:p>
-      <w:pPr>
-        <w:pStyle w:val="NoSpacing"/>
-        <w:rPr>
-          <w:rFonts w:ascii="Arial" w:hAnsi="Arial" w:cs="Arial"/>
-        </w:rPr>
-      </w:pPr>
+        <w:t>Conceptually, components are like JavaScript functions. They accept arbitrary inputs (called “props”</w:t>
+      </w:r>
+      <w:r>
+        <w:rPr>
+          <w:rFonts w:ascii="Arial" w:hAnsi="Arial" w:cs="Arial"/>
+        </w:rPr>
+        <w:t>/properties</w:t>
+      </w:r>
+      <w:r>
+        <w:rPr>
+          <w:rFonts w:ascii="Arial" w:hAnsi="Arial" w:cs="Arial"/>
+        </w:rPr>
+        <w:t xml:space="preserve">) and return React elements describing what </w:t>
+      </w:r>
+      <w:bookmarkStart w:id="0" w:name="_GoBack"/>
+      <w:bookmarkEnd w:id="0"/>
+      <w:r>
+        <w:rPr>
+          <w:rFonts w:ascii="Arial" w:hAnsi="Arial" w:cs="Arial"/>
+        </w:rPr>
+        <w:t>should appear on the screen.</w:t>
+      </w:r>
     </w:p>
     <w:sectPr>
       <w:pgSz w:w="12240" w:h="15840"/>

</xml_diff>

<commit_message>
Going through React Native Guide
Skimming through the React Native guide
</commit_message>
<xml_diff>
--- a/A Start to App Development.docx
+++ b/A Start to App Development.docx
@@ -1276,7 +1276,21 @@
         <w:rPr>
           <w:rFonts w:ascii="Arial" w:hAnsi="Arial" w:cs="Arial"/>
         </w:rPr>
-        <w:t xml:space="preserve"> – Joel Spolsky, CEO and co-founder of Stack Overflow</w:t>
+        <w:t xml:space="preserve"> – Joel </w:t>
+      </w:r>
+      <w:proofErr w:type="spellStart"/>
+      <w:r>
+        <w:rPr>
+          <w:rFonts w:ascii="Arial" w:hAnsi="Arial" w:cs="Arial"/>
+        </w:rPr>
+        <w:t>Spolsky</w:t>
+      </w:r>
+      <w:proofErr w:type="spellEnd"/>
+      <w:r>
+        <w:rPr>
+          <w:rFonts w:ascii="Arial" w:hAnsi="Arial" w:cs="Arial"/>
+        </w:rPr>
+        <w:t>, CEO and co-founder of Stack Overflow</w:t>
       </w:r>
     </w:p>
     <w:p>
@@ -2498,8 +2512,6 @@
           <w:rFonts w:ascii="Arial" w:hAnsi="Arial" w:cs="Arial"/>
         </w:rPr>
       </w:pPr>
-      <w:bookmarkStart w:id="0" w:name="_GoBack"/>
-      <w:bookmarkEnd w:id="0"/>
     </w:p>
     <w:p>
       <w:pPr>
@@ -2815,7 +2827,21 @@
         <w:rPr>
           <w:rFonts w:ascii="Arial" w:hAnsi="Arial" w:cs="Arial"/>
         </w:rPr>
-        <w:t>Good modules, however, are highly self-contained with distinct functionality, allowing them to be shuffled, removed, or added as necessary, without disrupting the system as a whole.</w:t>
+        <w:t xml:space="preserve">Good modules, however, are highly self-contained with distinct functionality, allowing them to be shuffled, removed, or added as necessary, without disrupting the </w:t>
+      </w:r>
+      <w:proofErr w:type="gramStart"/>
+      <w:r>
+        <w:rPr>
+          <w:rFonts w:ascii="Arial" w:hAnsi="Arial" w:cs="Arial"/>
+        </w:rPr>
+        <w:t>system as a whole</w:t>
+      </w:r>
+      <w:proofErr w:type="gramEnd"/>
+      <w:r>
+        <w:rPr>
+          <w:rFonts w:ascii="Arial" w:hAnsi="Arial" w:cs="Arial"/>
+        </w:rPr>
+        <w:t>.</w:t>
       </w:r>
     </w:p>
     <w:p>
@@ -2886,12 +2912,28 @@
           <w:rFonts w:ascii="Arial" w:hAnsi="Arial" w:cs="Arial"/>
         </w:rPr>
       </w:pPr>
-      <w:r>
-        <w:rPr>
-          <w:rFonts w:ascii="Arial" w:hAnsi="Arial" w:cs="Arial"/>
-        </w:rPr>
-        <w:t>var, let, const</w:t>
-      </w:r>
+      <w:proofErr w:type="spellStart"/>
+      <w:r>
+        <w:rPr>
+          <w:rFonts w:ascii="Arial" w:hAnsi="Arial" w:cs="Arial"/>
+        </w:rPr>
+        <w:t>var</w:t>
+      </w:r>
+      <w:proofErr w:type="spellEnd"/>
+      <w:r>
+        <w:rPr>
+          <w:rFonts w:ascii="Arial" w:hAnsi="Arial" w:cs="Arial"/>
+        </w:rPr>
+        <w:t xml:space="preserve">, let, </w:t>
+      </w:r>
+      <w:proofErr w:type="spellStart"/>
+      <w:r>
+        <w:rPr>
+          <w:rFonts w:ascii="Arial" w:hAnsi="Arial" w:cs="Arial"/>
+        </w:rPr>
+        <w:t>const</w:t>
+      </w:r>
+      <w:proofErr w:type="spellEnd"/>
     </w:p>
     <w:p>
       <w:pPr>
@@ -2934,11 +2976,19 @@
           <w:rFonts w:ascii="Arial" w:hAnsi="Arial" w:cs="Arial"/>
         </w:rPr>
       </w:pPr>
-      <w:r>
-        <w:rPr>
-          <w:rFonts w:ascii="Arial" w:hAnsi="Arial" w:cs="Arial"/>
-        </w:rPr>
-        <w:t>var – scoped to functions</w:t>
+      <w:proofErr w:type="spellStart"/>
+      <w:r>
+        <w:rPr>
+          <w:rFonts w:ascii="Arial" w:hAnsi="Arial" w:cs="Arial"/>
+        </w:rPr>
+        <w:t>var</w:t>
+      </w:r>
+      <w:proofErr w:type="spellEnd"/>
+      <w:r>
+        <w:rPr>
+          <w:rFonts w:ascii="Arial" w:hAnsi="Arial" w:cs="Arial"/>
+        </w:rPr>
+        <w:t xml:space="preserve"> – scoped to functions</w:t>
       </w:r>
       <w:r>
         <w:rPr>
@@ -2968,11 +3018,19 @@
           <w:rFonts w:ascii="Arial" w:hAnsi="Arial" w:cs="Arial"/>
         </w:rPr>
       </w:pPr>
-      <w:r>
-        <w:rPr>
-          <w:rFonts w:ascii="Arial" w:hAnsi="Arial" w:cs="Arial"/>
-        </w:rPr>
-        <w:t>const – scoped to a block</w:t>
+      <w:proofErr w:type="spellStart"/>
+      <w:r>
+        <w:rPr>
+          <w:rFonts w:ascii="Arial" w:hAnsi="Arial" w:cs="Arial"/>
+        </w:rPr>
+        <w:t>const</w:t>
+      </w:r>
+      <w:proofErr w:type="spellEnd"/>
+      <w:r>
+        <w:rPr>
+          <w:rFonts w:ascii="Arial" w:hAnsi="Arial" w:cs="Arial"/>
+        </w:rPr>
+        <w:t xml:space="preserve"> – scoped to a block</w:t>
       </w:r>
       <w:r>
         <w:rPr>
@@ -3628,13 +3686,27 @@
         <w:rPr>
           <w:rFonts w:ascii="Arial" w:hAnsi="Arial" w:cs="Arial"/>
         </w:rPr>
-        <w:t xml:space="preserve"> {</w:t>
-      </w:r>
-      <w:r>
-        <w:rPr>
-          <w:rFonts w:ascii="Arial" w:hAnsi="Arial" w:cs="Arial"/>
-        </w:rPr>
-        <w:t xml:space="preserve"> … </w:t>
+        <w:t xml:space="preserve"> </w:t>
+      </w:r>
+      <w:proofErr w:type="gramStart"/>
+      <w:r>
+        <w:rPr>
+          <w:rFonts w:ascii="Arial" w:hAnsi="Arial" w:cs="Arial"/>
+        </w:rPr>
+        <w:t>{</w:t>
+      </w:r>
+      <w:r>
+        <w:rPr>
+          <w:rFonts w:ascii="Arial" w:hAnsi="Arial" w:cs="Arial"/>
+        </w:rPr>
+        <w:t xml:space="preserve"> …</w:t>
+      </w:r>
+      <w:proofErr w:type="gramEnd"/>
+      <w:r>
+        <w:rPr>
+          <w:rFonts w:ascii="Arial" w:hAnsi="Arial" w:cs="Arial"/>
+        </w:rPr>
+        <w:t xml:space="preserve"> </w:t>
       </w:r>
       <w:r>
         <w:rPr>
@@ -3681,7 +3753,21 @@
         <w:rPr>
           <w:rFonts w:ascii="Arial" w:hAnsi="Arial" w:cs="Arial"/>
         </w:rPr>
-        <w:t xml:space="preserve"> Rectangle2 { … </w:t>
+        <w:t xml:space="preserve"> Rectangle2 </w:t>
+      </w:r>
+      <w:proofErr w:type="gramStart"/>
+      <w:r>
+        <w:rPr>
+          <w:rFonts w:ascii="Arial" w:hAnsi="Arial" w:cs="Arial"/>
+        </w:rPr>
+        <w:t>{ …</w:t>
+      </w:r>
+      <w:proofErr w:type="gramEnd"/>
+      <w:r>
+        <w:rPr>
+          <w:rFonts w:ascii="Arial" w:hAnsi="Arial" w:cs="Arial"/>
+        </w:rPr>
+        <w:t xml:space="preserve"> </w:t>
       </w:r>
       <w:r>
         <w:rPr>
@@ -3711,6 +3797,7 @@
         </w:rPr>
         <w:t xml:space="preserve">What is </w:t>
       </w:r>
+      <w:proofErr w:type="spellStart"/>
       <w:r>
         <w:rPr>
           <w:rFonts w:ascii="Arial" w:hAnsi="Arial" w:cs="Arial"/>
@@ -3725,6 +3812,7 @@
         </w:rPr>
         <w:t>Registry</w:t>
       </w:r>
+      <w:proofErr w:type="spellEnd"/>
       <w:r>
         <w:rPr>
           <w:rFonts w:ascii="Arial" w:hAnsi="Arial" w:cs="Arial"/>
@@ -3756,6 +3844,7 @@
           <w:rFonts w:ascii="Arial" w:hAnsi="Arial" w:cs="Arial"/>
         </w:rPr>
       </w:pPr>
+      <w:proofErr w:type="spellStart"/>
       <w:r>
         <w:rPr>
           <w:rFonts w:ascii="Arial" w:hAnsi="Arial" w:cs="Arial"/>
@@ -3763,12 +3852,14 @@
         </w:rPr>
         <w:t>AppRegistry</w:t>
       </w:r>
+      <w:proofErr w:type="spellEnd"/>
       <w:r>
         <w:rPr>
           <w:rFonts w:ascii="Arial" w:hAnsi="Arial" w:cs="Arial"/>
         </w:rPr>
         <w:t xml:space="preserve"> is the JS entry point to running all React Native apps. App root components should register themselves with </w:t>
       </w:r>
+      <w:proofErr w:type="spellStart"/>
       <w:r>
         <w:rPr>
           <w:rFonts w:ascii="Arial" w:hAnsi="Arial" w:cs="Arial"/>
@@ -3776,12 +3867,14 @@
         </w:rPr>
         <w:t>AppRegistry.registerComponent</w:t>
       </w:r>
+      <w:proofErr w:type="spellEnd"/>
       <w:r>
         <w:rPr>
           <w:rFonts w:ascii="Arial" w:hAnsi="Arial" w:cs="Arial"/>
         </w:rPr>
         <w:t xml:space="preserve">, then the native system can load the bundle for the app and then actually run the app when it's ready by invoking </w:t>
       </w:r>
+      <w:proofErr w:type="spellStart"/>
       <w:r>
         <w:rPr>
           <w:rFonts w:ascii="Arial" w:hAnsi="Arial" w:cs="Arial"/>
@@ -3789,6 +3882,7 @@
         </w:rPr>
         <w:t>AppRegistry.runApplication</w:t>
       </w:r>
+      <w:proofErr w:type="spellEnd"/>
       <w:r>
         <w:rPr>
           <w:rFonts w:ascii="Arial" w:hAnsi="Arial" w:cs="Arial"/>
@@ -3900,36 +3994,86 @@
         <w:rPr>
           <w:rFonts w:ascii="Arial" w:hAnsi="Arial" w:cs="Arial"/>
         </w:rPr>
-        <w:t>class ChildC</w:t>
-      </w:r>
-      <w:r>
-        <w:rPr>
-          <w:rFonts w:ascii="Arial" w:hAnsi="Arial" w:cs="Arial"/>
-        </w:rPr>
-        <w:t>lass extends ParentClass { … }</w:t>
-      </w:r>
-    </w:p>
-    <w:p>
-      <w:pPr>
-        <w:pStyle w:val="NoSpacing"/>
-        <w:rPr>
-          <w:rFonts w:ascii="Arial" w:hAnsi="Arial" w:cs="Arial"/>
-        </w:rPr>
-      </w:pPr>
-    </w:p>
-    <w:p>
-      <w:pPr>
-        <w:pStyle w:val="NoSpacing"/>
-        <w:rPr>
-          <w:rFonts w:ascii="Arial" w:hAnsi="Arial" w:cs="Arial"/>
-        </w:rPr>
-      </w:pPr>
-      <w:r>
-        <w:rPr>
-          <w:rFonts w:ascii="Arial" w:hAnsi="Arial" w:cs="Arial"/>
-        </w:rPr>
-        <w:t>ES6 const</w:t>
-      </w:r>
+        <w:t xml:space="preserve">class </w:t>
+      </w:r>
+      <w:proofErr w:type="spellStart"/>
+      <w:r>
+        <w:rPr>
+          <w:rFonts w:ascii="Arial" w:hAnsi="Arial" w:cs="Arial"/>
+        </w:rPr>
+        <w:t>ChildC</w:t>
+      </w:r>
+      <w:r>
+        <w:rPr>
+          <w:rFonts w:ascii="Arial" w:hAnsi="Arial" w:cs="Arial"/>
+        </w:rPr>
+        <w:t>lass</w:t>
+      </w:r>
+      <w:proofErr w:type="spellEnd"/>
+      <w:r>
+        <w:rPr>
+          <w:rFonts w:ascii="Arial" w:hAnsi="Arial" w:cs="Arial"/>
+        </w:rPr>
+        <w:t xml:space="preserve"> extends </w:t>
+      </w:r>
+      <w:proofErr w:type="spellStart"/>
+      <w:r>
+        <w:rPr>
+          <w:rFonts w:ascii="Arial" w:hAnsi="Arial" w:cs="Arial"/>
+        </w:rPr>
+        <w:t>ParentClass</w:t>
+      </w:r>
+      <w:proofErr w:type="spellEnd"/>
+      <w:r>
+        <w:rPr>
+          <w:rFonts w:ascii="Arial" w:hAnsi="Arial" w:cs="Arial"/>
+        </w:rPr>
+        <w:t xml:space="preserve"> </w:t>
+      </w:r>
+      <w:proofErr w:type="gramStart"/>
+      <w:r>
+        <w:rPr>
+          <w:rFonts w:ascii="Arial" w:hAnsi="Arial" w:cs="Arial"/>
+        </w:rPr>
+        <w:t>{ …</w:t>
+      </w:r>
+      <w:proofErr w:type="gramEnd"/>
+      <w:r>
+        <w:rPr>
+          <w:rFonts w:ascii="Arial" w:hAnsi="Arial" w:cs="Arial"/>
+        </w:rPr>
+        <w:t xml:space="preserve"> }</w:t>
+      </w:r>
+    </w:p>
+    <w:p>
+      <w:pPr>
+        <w:pStyle w:val="NoSpacing"/>
+        <w:rPr>
+          <w:rFonts w:ascii="Arial" w:hAnsi="Arial" w:cs="Arial"/>
+        </w:rPr>
+      </w:pPr>
+    </w:p>
+    <w:p>
+      <w:pPr>
+        <w:pStyle w:val="NoSpacing"/>
+        <w:rPr>
+          <w:rFonts w:ascii="Arial" w:hAnsi="Arial" w:cs="Arial"/>
+        </w:rPr>
+      </w:pPr>
+      <w:r>
+        <w:rPr>
+          <w:rFonts w:ascii="Arial" w:hAnsi="Arial" w:cs="Arial"/>
+        </w:rPr>
+        <w:t xml:space="preserve">ES6 </w:t>
+      </w:r>
+      <w:proofErr w:type="spellStart"/>
+      <w:r>
+        <w:rPr>
+          <w:rFonts w:ascii="Arial" w:hAnsi="Arial" w:cs="Arial"/>
+        </w:rPr>
+        <w:t>const</w:t>
+      </w:r>
+      <w:proofErr w:type="spellEnd"/>
     </w:p>
     <w:p>
       <w:pPr>
@@ -3975,17 +4119,33 @@
           <w:rFonts w:ascii="Arial" w:hAnsi="Arial" w:cs="Arial"/>
         </w:rPr>
       </w:pPr>
-      <w:r>
-        <w:rPr>
-          <w:rFonts w:ascii="Arial" w:hAnsi="Arial" w:cs="Arial"/>
-        </w:rPr>
-        <w:t xml:space="preserve">const </w:t>
-      </w:r>
-      <w:r>
-        <w:rPr>
-          <w:rFonts w:ascii="Arial" w:hAnsi="Arial" w:cs="Arial"/>
-        </w:rPr>
-        <w:t>aNumber = 8;</w:t>
+      <w:proofErr w:type="spellStart"/>
+      <w:r>
+        <w:rPr>
+          <w:rFonts w:ascii="Arial" w:hAnsi="Arial" w:cs="Arial"/>
+        </w:rPr>
+        <w:t>const</w:t>
+      </w:r>
+      <w:proofErr w:type="spellEnd"/>
+      <w:r>
+        <w:rPr>
+          <w:rFonts w:ascii="Arial" w:hAnsi="Arial" w:cs="Arial"/>
+        </w:rPr>
+        <w:t xml:space="preserve"> </w:t>
+      </w:r>
+      <w:proofErr w:type="spellStart"/>
+      <w:r>
+        <w:rPr>
+          <w:rFonts w:ascii="Arial" w:hAnsi="Arial" w:cs="Arial"/>
+        </w:rPr>
+        <w:t>aNumber</w:t>
+      </w:r>
+      <w:proofErr w:type="spellEnd"/>
+      <w:r>
+        <w:rPr>
+          <w:rFonts w:ascii="Arial" w:hAnsi="Arial" w:cs="Arial"/>
+        </w:rPr>
+        <w:t xml:space="preserve"> = 8;</w:t>
       </w:r>
     </w:p>
     <w:p>
@@ -4384,6 +4544,14 @@
           <w:rFonts w:ascii="Arial" w:hAnsi="Arial" w:cs="Arial"/>
         </w:rPr>
       </w:pPr>
+    </w:p>
+    <w:p>
+      <w:pPr>
+        <w:pStyle w:val="NoSpacing"/>
+        <w:rPr>
+          <w:rFonts w:ascii="Arial" w:hAnsi="Arial" w:cs="Arial"/>
+        </w:rPr>
+      </w:pPr>
       <w:r>
         <w:rPr>
           <w:rFonts w:ascii="Arial" w:hAnsi="Arial" w:cs="Arial"/>
@@ -4413,14 +4581,1090 @@
         <w:pStyle w:val="NoSpacing"/>
         <w:rPr>
           <w:rFonts w:ascii="Arial" w:hAnsi="Arial" w:cs="Arial"/>
-        </w:rPr>
-      </w:pPr>
-      <w:r>
-        <w:rPr>
-          <w:rFonts w:ascii="Arial" w:hAnsi="Arial" w:cs="Arial"/>
-        </w:rPr>
-        <w:t>Uses JavaScript Styling</w:t>
-      </w:r>
+          <w:lang w:val="fr-CA"/>
+        </w:rPr>
+      </w:pPr>
+      <w:proofErr w:type="gramStart"/>
+      <w:r>
+        <w:rPr>
+          <w:rFonts w:ascii="Arial" w:hAnsi="Arial" w:cs="Arial"/>
+          <w:lang w:val="fr-CA"/>
+        </w:rPr>
+        <w:t>Uses</w:t>
+      </w:r>
+      <w:proofErr w:type="gramEnd"/>
+      <w:r>
+        <w:rPr>
+          <w:rFonts w:ascii="Arial" w:hAnsi="Arial" w:cs="Arial"/>
+          <w:lang w:val="fr-CA"/>
+        </w:rPr>
+        <w:t xml:space="preserve"> JavaScript </w:t>
+      </w:r>
+      <w:proofErr w:type="spellStart"/>
+      <w:r>
+        <w:rPr>
+          <w:rFonts w:ascii="Arial" w:hAnsi="Arial" w:cs="Arial"/>
+          <w:lang w:val="fr-CA"/>
+        </w:rPr>
+        <w:t>Styling</w:t>
+      </w:r>
+      <w:proofErr w:type="spellEnd"/>
+    </w:p>
+    <w:p>
+      <w:pPr>
+        <w:pStyle w:val="NoSpacing"/>
+        <w:rPr>
+          <w:rFonts w:ascii="Arial" w:hAnsi="Arial" w:cs="Arial"/>
+          <w:lang w:val="fr-CA"/>
+        </w:rPr>
+      </w:pPr>
+      <w:r>
+        <w:rPr>
+          <w:noProof/>
+        </w:rPr>
+        <w:drawing>
+          <wp:inline distT="0" distB="0" distL="0" distR="0" wp14:anchorId="3EAFFB48" wp14:editId="6539AC18">
+            <wp:extent cx="5943600" cy="2836545"/>
+            <wp:effectExtent l="0" t="0" r="0" b="1905"/>
+            <wp:docPr id="4" name="Picture 4"/>
+            <wp:cNvGraphicFramePr>
+              <a:graphicFrameLocks xmlns:a="http://schemas.openxmlformats.org/drawingml/2006/main" noChangeAspect="1"/>
+            </wp:cNvGraphicFramePr>
+            <a:graphic xmlns:a="http://schemas.openxmlformats.org/drawingml/2006/main">
+              <a:graphicData uri="http://schemas.openxmlformats.org/drawingml/2006/picture">
+                <pic:pic xmlns:pic="http://schemas.openxmlformats.org/drawingml/2006/picture">
+                  <pic:nvPicPr>
+                    <pic:cNvPr id="1" name=""/>
+                    <pic:cNvPicPr/>
+                  </pic:nvPicPr>
+                  <pic:blipFill>
+                    <a:blip r:embed="rId58"/>
+                    <a:stretch>
+                      <a:fillRect/>
+                    </a:stretch>
+                  </pic:blipFill>
+                  <pic:spPr>
+                    <a:xfrm>
+                      <a:off x="0" y="0"/>
+                      <a:ext cx="5943600" cy="2836545"/>
+                    </a:xfrm>
+                    <a:prstGeom prst="rect">
+                      <a:avLst/>
+                    </a:prstGeom>
+                  </pic:spPr>
+                </pic:pic>
+              </a:graphicData>
+            </a:graphic>
+          </wp:inline>
+        </w:drawing>
+      </w:r>
+    </w:p>
+    <w:p>
+      <w:pPr>
+        <w:pStyle w:val="NoSpacing"/>
+        <w:rPr>
+          <w:rFonts w:ascii="Arial" w:hAnsi="Arial" w:cs="Arial"/>
+          <w:lang w:val="fr-CA"/>
+        </w:rPr>
+      </w:pPr>
+    </w:p>
+    <w:p>
+      <w:pPr>
+        <w:pStyle w:val="NoSpacing"/>
+        <w:rPr>
+          <w:rFonts w:ascii="Arial" w:hAnsi="Arial" w:cs="Arial"/>
+        </w:rPr>
+      </w:pPr>
+      <w:r>
+        <w:rPr>
+          <w:rFonts w:ascii="Arial" w:hAnsi="Arial" w:cs="Arial"/>
+        </w:rPr>
+        <w:t>React Native Height and Width</w:t>
+      </w:r>
+    </w:p>
+    <w:p>
+      <w:pPr>
+        <w:pStyle w:val="NoSpacing"/>
+        <w:rPr>
+          <w:rFonts w:ascii="Arial" w:hAnsi="Arial" w:cs="Arial"/>
+        </w:rPr>
+      </w:pPr>
+      <w:hyperlink r:id="rId59" w:history="1">
+        <w:r>
+          <w:rPr>
+            <w:rStyle w:val="Hyperlink"/>
+            <w:rFonts w:ascii="Arial" w:hAnsi="Arial" w:cs="Arial"/>
+          </w:rPr>
+          <w:t>https://facebook.github.io/react-native/docs/height-and-width.html</w:t>
+        </w:r>
+      </w:hyperlink>
+    </w:p>
+    <w:p>
+      <w:pPr>
+        <w:pStyle w:val="NoSpacing"/>
+        <w:rPr>
+          <w:rFonts w:ascii="Arial" w:hAnsi="Arial" w:cs="Arial"/>
+        </w:rPr>
+      </w:pPr>
+      <w:r>
+        <w:rPr>
+          <w:rFonts w:ascii="Arial" w:hAnsi="Arial" w:cs="Arial"/>
+        </w:rPr>
+        <w:t>Fixed dimensions – render at the same size regardless of screen dimensions.</w:t>
+      </w:r>
+    </w:p>
+    <w:p>
+      <w:pPr>
+        <w:pStyle w:val="NoSpacing"/>
+        <w:rPr>
+          <w:rFonts w:ascii="Arial" w:hAnsi="Arial" w:cs="Arial"/>
+        </w:rPr>
+      </w:pPr>
+      <w:r>
+        <w:rPr>
+          <w:rFonts w:ascii="Arial" w:hAnsi="Arial" w:cs="Arial"/>
+        </w:rPr>
+        <w:t xml:space="preserve">Flex dimensions – use the command </w:t>
+      </w:r>
+      <w:r>
+        <w:rPr>
+          <w:rFonts w:ascii="Arial" w:hAnsi="Arial" w:cs="Arial"/>
+          <w:i/>
+        </w:rPr>
+        <w:t>flex</w:t>
+      </w:r>
+      <w:r>
+        <w:rPr>
+          <w:rFonts w:ascii="Arial" w:hAnsi="Arial" w:cs="Arial"/>
+        </w:rPr>
+        <w:t xml:space="preserve"> to fill available space</w:t>
+      </w:r>
+    </w:p>
+    <w:p>
+      <w:pPr>
+        <w:pStyle w:val="NoSpacing"/>
+        <w:rPr>
+          <w:rFonts w:ascii="Arial" w:hAnsi="Arial" w:cs="Arial"/>
+        </w:rPr>
+      </w:pPr>
+    </w:p>
+    <w:p>
+      <w:pPr>
+        <w:pStyle w:val="NoSpacing"/>
+        <w:rPr>
+          <w:rFonts w:ascii="Arial" w:hAnsi="Arial" w:cs="Arial"/>
+        </w:rPr>
+      </w:pPr>
+      <w:r>
+        <w:rPr>
+          <w:rFonts w:ascii="Arial" w:hAnsi="Arial" w:cs="Arial"/>
+        </w:rPr>
+        <w:t xml:space="preserve">React Native </w:t>
+      </w:r>
+      <w:r>
+        <w:rPr>
+          <w:rFonts w:ascii="Arial" w:hAnsi="Arial" w:cs="Arial"/>
+        </w:rPr>
+        <w:t xml:space="preserve">Layout with </w:t>
+      </w:r>
+      <w:r>
+        <w:rPr>
+          <w:rFonts w:ascii="Arial" w:hAnsi="Arial" w:cs="Arial"/>
+        </w:rPr>
+        <w:t>Flexbox</w:t>
+      </w:r>
+    </w:p>
+    <w:p>
+      <w:pPr>
+        <w:pStyle w:val="NoSpacing"/>
+        <w:rPr>
+          <w:rFonts w:ascii="Arial" w:hAnsi="Arial" w:cs="Arial"/>
+        </w:rPr>
+      </w:pPr>
+      <w:hyperlink r:id="rId60" w:history="1">
+        <w:r>
+          <w:rPr>
+            <w:rStyle w:val="Hyperlink"/>
+            <w:rFonts w:ascii="Arial" w:hAnsi="Arial" w:cs="Arial"/>
+          </w:rPr>
+          <w:t>https://facebook.github.io/react-native/docs/flexbox.html</w:t>
+        </w:r>
+      </w:hyperlink>
+    </w:p>
+    <w:p>
+      <w:pPr>
+        <w:pStyle w:val="NoSpacing"/>
+        <w:numPr>
+          <w:ilvl w:val="0"/>
+          <w:numId w:val="9"/>
+        </w:numPr>
+        <w:ind w:left="426"/>
+        <w:rPr>
+          <w:rFonts w:ascii="Arial" w:hAnsi="Arial" w:cs="Arial"/>
+        </w:rPr>
+      </w:pPr>
+      <w:r>
+        <w:rPr>
+          <w:rFonts w:ascii="Arial" w:hAnsi="Arial" w:cs="Arial"/>
+        </w:rPr>
+        <w:t xml:space="preserve">Adding </w:t>
+      </w:r>
+      <w:proofErr w:type="spellStart"/>
+      <w:r>
+        <w:rPr>
+          <w:rStyle w:val="HTMLCode"/>
+          <w:rFonts w:ascii="Arial" w:eastAsiaTheme="minorEastAsia" w:hAnsi="Arial" w:cs="Arial"/>
+          <w:i/>
+          <w:sz w:val="22"/>
+          <w:szCs w:val="22"/>
+        </w:rPr>
+        <w:t>flexDirection</w:t>
+      </w:r>
+      <w:proofErr w:type="spellEnd"/>
+      <w:r>
+        <w:rPr>
+          <w:rFonts w:ascii="Arial" w:hAnsi="Arial" w:cs="Arial"/>
+        </w:rPr>
+        <w:t xml:space="preserve"> to a component's </w:t>
+      </w:r>
+      <w:r>
+        <w:rPr>
+          <w:rStyle w:val="HTMLCode"/>
+          <w:rFonts w:ascii="Arial" w:eastAsiaTheme="minorEastAsia" w:hAnsi="Arial" w:cs="Arial"/>
+          <w:sz w:val="22"/>
+          <w:szCs w:val="22"/>
+        </w:rPr>
+        <w:t>style</w:t>
+      </w:r>
+      <w:r>
+        <w:rPr>
+          <w:rFonts w:ascii="Arial" w:hAnsi="Arial" w:cs="Arial"/>
+        </w:rPr>
+        <w:t xml:space="preserve"> determines the </w:t>
+      </w:r>
+      <w:r>
+        <w:rPr>
+          <w:rStyle w:val="Strong"/>
+          <w:rFonts w:ascii="Arial" w:hAnsi="Arial" w:cs="Arial"/>
+          <w:bCs w:val="0"/>
+        </w:rPr>
+        <w:t>primary axis</w:t>
+      </w:r>
+      <w:r>
+        <w:rPr>
+          <w:rFonts w:ascii="Arial" w:hAnsi="Arial" w:cs="Arial"/>
+        </w:rPr>
+        <w:t xml:space="preserve"> of its layout. Should the children be organized horizontally (</w:t>
+      </w:r>
+      <w:r>
+        <w:rPr>
+          <w:rStyle w:val="HTMLCode"/>
+          <w:rFonts w:ascii="Arial" w:eastAsiaTheme="minorEastAsia" w:hAnsi="Arial" w:cs="Arial"/>
+          <w:sz w:val="22"/>
+          <w:szCs w:val="22"/>
+        </w:rPr>
+        <w:t>row</w:t>
+      </w:r>
+      <w:r>
+        <w:rPr>
+          <w:rFonts w:ascii="Arial" w:hAnsi="Arial" w:cs="Arial"/>
+        </w:rPr>
+        <w:t>) or vertically (</w:t>
+      </w:r>
+      <w:r>
+        <w:rPr>
+          <w:rStyle w:val="HTMLCode"/>
+          <w:rFonts w:ascii="Arial" w:eastAsiaTheme="minorEastAsia" w:hAnsi="Arial" w:cs="Arial"/>
+          <w:sz w:val="22"/>
+          <w:szCs w:val="22"/>
+        </w:rPr>
+        <w:t>column</w:t>
+      </w:r>
+      <w:r>
+        <w:rPr>
+          <w:rFonts w:ascii="Arial" w:hAnsi="Arial" w:cs="Arial"/>
+        </w:rPr>
+        <w:t xml:space="preserve">)? The default is </w:t>
+      </w:r>
+      <w:r>
+        <w:rPr>
+          <w:rStyle w:val="HTMLCode"/>
+          <w:rFonts w:ascii="Arial" w:eastAsiaTheme="minorEastAsia" w:hAnsi="Arial" w:cs="Arial"/>
+          <w:sz w:val="22"/>
+          <w:szCs w:val="22"/>
+        </w:rPr>
+        <w:t>column</w:t>
+      </w:r>
+      <w:r>
+        <w:rPr>
+          <w:rFonts w:ascii="Arial" w:hAnsi="Arial" w:cs="Arial"/>
+        </w:rPr>
+        <w:t>.</w:t>
+      </w:r>
+    </w:p>
+    <w:p>
+      <w:pPr>
+        <w:pStyle w:val="NoSpacing"/>
+        <w:ind w:left="426"/>
+        <w:rPr>
+          <w:rFonts w:ascii="Arial" w:hAnsi="Arial" w:cs="Arial"/>
+        </w:rPr>
+      </w:pPr>
+    </w:p>
+    <w:p>
+      <w:pPr>
+        <w:pStyle w:val="NoSpacing"/>
+        <w:numPr>
+          <w:ilvl w:val="0"/>
+          <w:numId w:val="9"/>
+        </w:numPr>
+        <w:ind w:left="426"/>
+        <w:rPr>
+          <w:rFonts w:ascii="Arial" w:hAnsi="Arial" w:cs="Arial"/>
+        </w:rPr>
+      </w:pPr>
+      <w:r>
+        <w:rPr>
+          <w:rFonts w:ascii="Arial" w:hAnsi="Arial" w:cs="Arial"/>
+        </w:rPr>
+        <w:t xml:space="preserve">Adding </w:t>
+      </w:r>
+      <w:proofErr w:type="spellStart"/>
+      <w:r>
+        <w:rPr>
+          <w:rStyle w:val="HTMLCode"/>
+          <w:rFonts w:ascii="Arial" w:eastAsiaTheme="minorEastAsia" w:hAnsi="Arial" w:cs="Arial"/>
+          <w:i/>
+          <w:sz w:val="22"/>
+          <w:szCs w:val="22"/>
+        </w:rPr>
+        <w:t>justifyContent</w:t>
+      </w:r>
+      <w:proofErr w:type="spellEnd"/>
+      <w:r>
+        <w:rPr>
+          <w:rFonts w:ascii="Arial" w:hAnsi="Arial" w:cs="Arial"/>
+        </w:rPr>
+        <w:t xml:space="preserve"> to a component's style determines the </w:t>
+      </w:r>
+      <w:r>
+        <w:rPr>
+          <w:rStyle w:val="Strong"/>
+          <w:rFonts w:ascii="Arial" w:hAnsi="Arial" w:cs="Arial"/>
+          <w:bCs w:val="0"/>
+        </w:rPr>
+        <w:t>distribution</w:t>
+      </w:r>
+      <w:r>
+        <w:rPr>
+          <w:rFonts w:ascii="Arial" w:hAnsi="Arial" w:cs="Arial"/>
+        </w:rPr>
+        <w:t xml:space="preserve"> of children along the </w:t>
+      </w:r>
+      <w:r>
+        <w:rPr>
+          <w:rStyle w:val="Strong"/>
+          <w:rFonts w:ascii="Arial" w:hAnsi="Arial" w:cs="Arial"/>
+          <w:bCs w:val="0"/>
+        </w:rPr>
+        <w:t>primary</w:t>
+      </w:r>
+      <w:r>
+        <w:rPr>
+          <w:rStyle w:val="Strong"/>
+          <w:rFonts w:ascii="Arial" w:hAnsi="Arial" w:cs="Arial"/>
+          <w:b w:val="0"/>
+          <w:bCs w:val="0"/>
+        </w:rPr>
+        <w:t xml:space="preserve"> </w:t>
+      </w:r>
+      <w:r>
+        <w:rPr>
+          <w:rStyle w:val="Strong"/>
+          <w:rFonts w:ascii="Arial" w:hAnsi="Arial" w:cs="Arial"/>
+          <w:bCs w:val="0"/>
+        </w:rPr>
+        <w:t>axis</w:t>
+      </w:r>
+      <w:r>
+        <w:rPr>
+          <w:rFonts w:ascii="Arial" w:hAnsi="Arial" w:cs="Arial"/>
+        </w:rPr>
+        <w:t xml:space="preserve">. Should children be distributed at the start, the center, the end, or spaced evenly? Available options are </w:t>
+      </w:r>
+      <w:r>
+        <w:rPr>
+          <w:rStyle w:val="HTMLCode"/>
+          <w:rFonts w:ascii="Arial" w:eastAsiaTheme="minorEastAsia" w:hAnsi="Arial" w:cs="Arial"/>
+          <w:sz w:val="22"/>
+          <w:szCs w:val="22"/>
+        </w:rPr>
+        <w:t>flex-start</w:t>
+      </w:r>
+      <w:r>
+        <w:rPr>
+          <w:rFonts w:ascii="Arial" w:hAnsi="Arial" w:cs="Arial"/>
+        </w:rPr>
+        <w:t xml:space="preserve">, </w:t>
+      </w:r>
+      <w:r>
+        <w:rPr>
+          <w:rStyle w:val="HTMLCode"/>
+          <w:rFonts w:ascii="Arial" w:eastAsiaTheme="minorEastAsia" w:hAnsi="Arial" w:cs="Arial"/>
+          <w:sz w:val="22"/>
+          <w:szCs w:val="22"/>
+        </w:rPr>
+        <w:t>center</w:t>
+      </w:r>
+      <w:r>
+        <w:rPr>
+          <w:rFonts w:ascii="Arial" w:hAnsi="Arial" w:cs="Arial"/>
+        </w:rPr>
+        <w:t xml:space="preserve">, </w:t>
+      </w:r>
+      <w:r>
+        <w:rPr>
+          <w:rStyle w:val="HTMLCode"/>
+          <w:rFonts w:ascii="Arial" w:eastAsiaTheme="minorEastAsia" w:hAnsi="Arial" w:cs="Arial"/>
+          <w:sz w:val="22"/>
+          <w:szCs w:val="22"/>
+        </w:rPr>
+        <w:t>flex-end</w:t>
+      </w:r>
+      <w:r>
+        <w:rPr>
+          <w:rFonts w:ascii="Arial" w:hAnsi="Arial" w:cs="Arial"/>
+        </w:rPr>
+        <w:t xml:space="preserve">, </w:t>
+      </w:r>
+      <w:r>
+        <w:rPr>
+          <w:rStyle w:val="HTMLCode"/>
+          <w:rFonts w:ascii="Arial" w:eastAsiaTheme="minorEastAsia" w:hAnsi="Arial" w:cs="Arial"/>
+          <w:sz w:val="22"/>
+          <w:szCs w:val="22"/>
+        </w:rPr>
+        <w:t>space-around</w:t>
+      </w:r>
+      <w:r>
+        <w:rPr>
+          <w:rFonts w:ascii="Arial" w:hAnsi="Arial" w:cs="Arial"/>
+        </w:rPr>
+        <w:t xml:space="preserve">, </w:t>
+      </w:r>
+      <w:r>
+        <w:rPr>
+          <w:rStyle w:val="HTMLCode"/>
+          <w:rFonts w:ascii="Arial" w:eastAsiaTheme="minorEastAsia" w:hAnsi="Arial" w:cs="Arial"/>
+          <w:sz w:val="22"/>
+          <w:szCs w:val="22"/>
+        </w:rPr>
+        <w:t>space-between</w:t>
+      </w:r>
+      <w:r>
+        <w:rPr>
+          <w:rFonts w:ascii="Arial" w:hAnsi="Arial" w:cs="Arial"/>
+        </w:rPr>
+        <w:t xml:space="preserve"> and </w:t>
+      </w:r>
+      <w:r>
+        <w:rPr>
+          <w:rStyle w:val="HTMLCode"/>
+          <w:rFonts w:ascii="Arial" w:eastAsiaTheme="minorEastAsia" w:hAnsi="Arial" w:cs="Arial"/>
+          <w:sz w:val="22"/>
+          <w:szCs w:val="22"/>
+        </w:rPr>
+        <w:t>space-evenly</w:t>
+      </w:r>
+      <w:r>
+        <w:rPr>
+          <w:rFonts w:ascii="Arial" w:hAnsi="Arial" w:cs="Arial"/>
+        </w:rPr>
+        <w:t>.</w:t>
+      </w:r>
+      <w:r>
+        <w:rPr>
+          <w:noProof/>
+        </w:rPr>
+        <w:t xml:space="preserve"> </w:t>
+      </w:r>
+    </w:p>
+    <w:p>
+      <w:pPr>
+        <w:pStyle w:val="NoSpacing"/>
+        <w:numPr>
+          <w:ilvl w:val="0"/>
+          <w:numId w:val="9"/>
+        </w:numPr>
+        <w:ind w:left="426"/>
+        <w:rPr>
+          <w:noProof/>
+        </w:rPr>
+      </w:pPr>
+      <w:r>
+        <w:rPr>
+          <w:noProof/>
+        </w:rPr>
+        <w:drawing>
+          <wp:anchor distT="0" distB="0" distL="114300" distR="114300" simplePos="0" relativeHeight="251658240" behindDoc="1" locked="0" layoutInCell="1" allowOverlap="1" wp14:anchorId="3B757476" wp14:editId="19C0339A">
+            <wp:simplePos x="0" y="0"/>
+            <wp:positionH relativeFrom="column">
+              <wp:posOffset>1675765</wp:posOffset>
+            </wp:positionH>
+            <wp:positionV relativeFrom="paragraph">
+              <wp:posOffset>718820</wp:posOffset>
+            </wp:positionV>
+            <wp:extent cx="897890" cy="1671320"/>
+            <wp:effectExtent l="0" t="0" r="0" b="5080"/>
+            <wp:wrapNone/>
+            <wp:docPr id="6" name="Picture 6"/>
+            <wp:cNvGraphicFramePr>
+              <a:graphicFrameLocks xmlns:a="http://schemas.openxmlformats.org/drawingml/2006/main" noChangeAspect="1"/>
+            </wp:cNvGraphicFramePr>
+            <a:graphic xmlns:a="http://schemas.openxmlformats.org/drawingml/2006/main">
+              <a:graphicData uri="http://schemas.openxmlformats.org/drawingml/2006/picture">
+                <pic:pic xmlns:pic="http://schemas.openxmlformats.org/drawingml/2006/picture">
+                  <pic:nvPicPr>
+                    <pic:cNvPr id="1" name=""/>
+                    <pic:cNvPicPr/>
+                  </pic:nvPicPr>
+                  <pic:blipFill>
+                    <a:blip r:embed="rId61" cstate="print">
+                      <a:extLst>
+                        <a:ext uri="{28A0092B-C50C-407E-A947-70E740481C1C}">
+                          <a14:useLocalDpi xmlns:a14="http://schemas.microsoft.com/office/drawing/2010/main" val="0"/>
+                        </a:ext>
+                      </a:extLst>
+                    </a:blip>
+                    <a:stretch>
+                      <a:fillRect/>
+                    </a:stretch>
+                  </pic:blipFill>
+                  <pic:spPr>
+                    <a:xfrm>
+                      <a:off x="0" y="0"/>
+                      <a:ext cx="897890" cy="1671320"/>
+                    </a:xfrm>
+                    <a:prstGeom prst="rect">
+                      <a:avLst/>
+                    </a:prstGeom>
+                  </pic:spPr>
+                </pic:pic>
+              </a:graphicData>
+            </a:graphic>
+          </wp:anchor>
+        </w:drawing>
+      </w:r>
+      <w:r>
+        <w:rPr>
+          <w:noProof/>
+        </w:rPr>
+        <w:drawing>
+          <wp:anchor distT="0" distB="0" distL="114300" distR="114300" simplePos="0" relativeHeight="251659264" behindDoc="1" locked="0" layoutInCell="1" allowOverlap="1" wp14:anchorId="3DCC9193" wp14:editId="177FB7F0">
+            <wp:simplePos x="0" y="0"/>
+            <wp:positionH relativeFrom="column">
+              <wp:posOffset>2661920</wp:posOffset>
+            </wp:positionH>
+            <wp:positionV relativeFrom="paragraph">
+              <wp:posOffset>685800</wp:posOffset>
+            </wp:positionV>
+            <wp:extent cx="919480" cy="1724660"/>
+            <wp:effectExtent l="0" t="0" r="0" b="8890"/>
+            <wp:wrapNone/>
+            <wp:docPr id="7" name="Picture 7"/>
+            <wp:cNvGraphicFramePr>
+              <a:graphicFrameLocks xmlns:a="http://schemas.openxmlformats.org/drawingml/2006/main" noChangeAspect="1"/>
+            </wp:cNvGraphicFramePr>
+            <a:graphic xmlns:a="http://schemas.openxmlformats.org/drawingml/2006/main">
+              <a:graphicData uri="http://schemas.openxmlformats.org/drawingml/2006/picture">
+                <pic:pic xmlns:pic="http://schemas.openxmlformats.org/drawingml/2006/picture">
+                  <pic:nvPicPr>
+                    <pic:cNvPr id="1" name=""/>
+                    <pic:cNvPicPr/>
+                  </pic:nvPicPr>
+                  <pic:blipFill>
+                    <a:blip r:embed="rId62" cstate="print">
+                      <a:extLst>
+                        <a:ext uri="{28A0092B-C50C-407E-A947-70E740481C1C}">
+                          <a14:useLocalDpi xmlns:a14="http://schemas.microsoft.com/office/drawing/2010/main" val="0"/>
+                        </a:ext>
+                      </a:extLst>
+                    </a:blip>
+                    <a:stretch>
+                      <a:fillRect/>
+                    </a:stretch>
+                  </pic:blipFill>
+                  <pic:spPr>
+                    <a:xfrm>
+                      <a:off x="0" y="0"/>
+                      <a:ext cx="919480" cy="1724660"/>
+                    </a:xfrm>
+                    <a:prstGeom prst="rect">
+                      <a:avLst/>
+                    </a:prstGeom>
+                  </pic:spPr>
+                </pic:pic>
+              </a:graphicData>
+            </a:graphic>
+            <wp14:sizeRelH relativeFrom="margin">
+              <wp14:pctWidth>0</wp14:pctWidth>
+            </wp14:sizeRelH>
+            <wp14:sizeRelV relativeFrom="margin">
+              <wp14:pctHeight>0</wp14:pctHeight>
+            </wp14:sizeRelV>
+          </wp:anchor>
+        </w:drawing>
+      </w:r>
+      <w:r>
+        <w:rPr>
+          <w:noProof/>
+        </w:rPr>
+        <w:drawing>
+          <wp:anchor distT="0" distB="0" distL="114300" distR="114300" simplePos="0" relativeHeight="251660288" behindDoc="1" locked="0" layoutInCell="1" allowOverlap="1" wp14:anchorId="6450BCFF" wp14:editId="4415E85B">
+            <wp:simplePos x="0" y="0"/>
+            <wp:positionH relativeFrom="column">
+              <wp:posOffset>3614737</wp:posOffset>
+            </wp:positionH>
+            <wp:positionV relativeFrom="paragraph">
+              <wp:posOffset>714375</wp:posOffset>
+            </wp:positionV>
+            <wp:extent cx="914400" cy="1666875"/>
+            <wp:effectExtent l="0" t="0" r="0" b="9525"/>
+            <wp:wrapNone/>
+            <wp:docPr id="8" name="Picture 8"/>
+            <wp:cNvGraphicFramePr>
+              <a:graphicFrameLocks xmlns:a="http://schemas.openxmlformats.org/drawingml/2006/main" noChangeAspect="1"/>
+            </wp:cNvGraphicFramePr>
+            <a:graphic xmlns:a="http://schemas.openxmlformats.org/drawingml/2006/main">
+              <a:graphicData uri="http://schemas.openxmlformats.org/drawingml/2006/picture">
+                <pic:pic xmlns:pic="http://schemas.openxmlformats.org/drawingml/2006/picture">
+                  <pic:nvPicPr>
+                    <pic:cNvPr id="1" name=""/>
+                    <pic:cNvPicPr/>
+                  </pic:nvPicPr>
+                  <pic:blipFill>
+                    <a:blip r:embed="rId63" cstate="print">
+                      <a:extLst>
+                        <a:ext uri="{28A0092B-C50C-407E-A947-70E740481C1C}">
+                          <a14:useLocalDpi xmlns:a14="http://schemas.microsoft.com/office/drawing/2010/main" val="0"/>
+                        </a:ext>
+                      </a:extLst>
+                    </a:blip>
+                    <a:stretch>
+                      <a:fillRect/>
+                    </a:stretch>
+                  </pic:blipFill>
+                  <pic:spPr>
+                    <a:xfrm>
+                      <a:off x="0" y="0"/>
+                      <a:ext cx="914400" cy="1666875"/>
+                    </a:xfrm>
+                    <a:prstGeom prst="rect">
+                      <a:avLst/>
+                    </a:prstGeom>
+                  </pic:spPr>
+                </pic:pic>
+              </a:graphicData>
+            </a:graphic>
+            <wp14:sizeRelH relativeFrom="margin">
+              <wp14:pctWidth>0</wp14:pctWidth>
+            </wp14:sizeRelH>
+            <wp14:sizeRelV relativeFrom="margin">
+              <wp14:pctHeight>0</wp14:pctHeight>
+            </wp14:sizeRelV>
+          </wp:anchor>
+        </w:drawing>
+      </w:r>
+      <w:r>
+        <w:rPr>
+          <w:rFonts w:ascii="Arial" w:hAnsi="Arial" w:cs="Arial"/>
+        </w:rPr>
+        <w:t xml:space="preserve">Adding </w:t>
+      </w:r>
+      <w:proofErr w:type="spellStart"/>
+      <w:r>
+        <w:rPr>
+          <w:rStyle w:val="HTMLCode"/>
+          <w:rFonts w:ascii="Arial" w:eastAsiaTheme="minorEastAsia" w:hAnsi="Arial" w:cs="Arial"/>
+          <w:i/>
+          <w:sz w:val="22"/>
+          <w:szCs w:val="22"/>
+        </w:rPr>
+        <w:t>alignItems</w:t>
+      </w:r>
+      <w:proofErr w:type="spellEnd"/>
+      <w:r>
+        <w:rPr>
+          <w:rFonts w:ascii="Arial" w:hAnsi="Arial" w:cs="Arial"/>
+        </w:rPr>
+        <w:t xml:space="preserve"> to a component's style determines the </w:t>
+      </w:r>
+      <w:r>
+        <w:rPr>
+          <w:rStyle w:val="Strong"/>
+          <w:rFonts w:ascii="Arial" w:hAnsi="Arial" w:cs="Arial"/>
+          <w:bCs w:val="0"/>
+        </w:rPr>
+        <w:t>alignment</w:t>
+      </w:r>
+      <w:r>
+        <w:rPr>
+          <w:rFonts w:ascii="Arial" w:hAnsi="Arial" w:cs="Arial"/>
+        </w:rPr>
+        <w:t xml:space="preserve"> of children along the </w:t>
+      </w:r>
+      <w:r>
+        <w:rPr>
+          <w:rStyle w:val="Strong"/>
+          <w:rFonts w:ascii="Arial" w:hAnsi="Arial" w:cs="Arial"/>
+          <w:bCs w:val="0"/>
+        </w:rPr>
+        <w:t>secondary</w:t>
+      </w:r>
+      <w:r>
+        <w:rPr>
+          <w:rStyle w:val="Strong"/>
+          <w:rFonts w:ascii="Arial" w:hAnsi="Arial" w:cs="Arial"/>
+          <w:b w:val="0"/>
+          <w:bCs w:val="0"/>
+        </w:rPr>
+        <w:t xml:space="preserve"> </w:t>
+      </w:r>
+      <w:r>
+        <w:rPr>
+          <w:rStyle w:val="Strong"/>
+          <w:rFonts w:ascii="Arial" w:hAnsi="Arial" w:cs="Arial"/>
+          <w:bCs w:val="0"/>
+        </w:rPr>
+        <w:t>axis</w:t>
+      </w:r>
+      <w:r>
+        <w:rPr>
+          <w:rFonts w:ascii="Arial" w:hAnsi="Arial" w:cs="Arial"/>
+        </w:rPr>
+        <w:t xml:space="preserve"> (if the primary axis is </w:t>
+      </w:r>
+      <w:r>
+        <w:rPr>
+          <w:rStyle w:val="HTMLCode"/>
+          <w:rFonts w:ascii="Arial" w:eastAsiaTheme="minorEastAsia" w:hAnsi="Arial" w:cs="Arial"/>
+          <w:sz w:val="22"/>
+          <w:szCs w:val="22"/>
+        </w:rPr>
+        <w:t>row</w:t>
+      </w:r>
+      <w:r>
+        <w:rPr>
+          <w:rFonts w:ascii="Arial" w:hAnsi="Arial" w:cs="Arial"/>
+        </w:rPr>
+        <w:t xml:space="preserve">, then the secondary is </w:t>
+      </w:r>
+      <w:r>
+        <w:rPr>
+          <w:rStyle w:val="HTMLCode"/>
+          <w:rFonts w:ascii="Arial" w:eastAsiaTheme="minorEastAsia" w:hAnsi="Arial" w:cs="Arial"/>
+          <w:sz w:val="22"/>
+          <w:szCs w:val="22"/>
+        </w:rPr>
+        <w:t>column</w:t>
+      </w:r>
+      <w:r>
+        <w:rPr>
+          <w:rFonts w:ascii="Arial" w:hAnsi="Arial" w:cs="Arial"/>
+        </w:rPr>
+        <w:t xml:space="preserve">, and vice versa). Should children be aligned at the start, the center, the end, or stretched to fill? Available options are </w:t>
+      </w:r>
+      <w:r>
+        <w:rPr>
+          <w:rStyle w:val="HTMLCode"/>
+          <w:rFonts w:ascii="Arial" w:eastAsiaTheme="minorEastAsia" w:hAnsi="Arial" w:cs="Arial"/>
+          <w:sz w:val="22"/>
+          <w:szCs w:val="22"/>
+        </w:rPr>
+        <w:t>flex-start</w:t>
+      </w:r>
+      <w:r>
+        <w:rPr>
+          <w:rFonts w:ascii="Arial" w:hAnsi="Arial" w:cs="Arial"/>
+        </w:rPr>
+        <w:t xml:space="preserve">, </w:t>
+      </w:r>
+      <w:r>
+        <w:rPr>
+          <w:rStyle w:val="HTMLCode"/>
+          <w:rFonts w:ascii="Arial" w:eastAsiaTheme="minorEastAsia" w:hAnsi="Arial" w:cs="Arial"/>
+          <w:sz w:val="22"/>
+          <w:szCs w:val="22"/>
+        </w:rPr>
+        <w:t>center</w:t>
+      </w:r>
+      <w:r>
+        <w:rPr>
+          <w:rFonts w:ascii="Arial" w:hAnsi="Arial" w:cs="Arial"/>
+        </w:rPr>
+        <w:t xml:space="preserve">, </w:t>
+      </w:r>
+      <w:r>
+        <w:rPr>
+          <w:rStyle w:val="HTMLCode"/>
+          <w:rFonts w:ascii="Arial" w:eastAsiaTheme="minorEastAsia" w:hAnsi="Arial" w:cs="Arial"/>
+          <w:sz w:val="22"/>
+          <w:szCs w:val="22"/>
+        </w:rPr>
+        <w:t>flex-end</w:t>
+      </w:r>
+      <w:r>
+        <w:rPr>
+          <w:rFonts w:ascii="Arial" w:hAnsi="Arial" w:cs="Arial"/>
+        </w:rPr>
+        <w:t xml:space="preserve">, and </w:t>
+      </w:r>
+      <w:r>
+        <w:rPr>
+          <w:rStyle w:val="HTMLCode"/>
+          <w:rFonts w:ascii="Arial" w:eastAsiaTheme="minorEastAsia" w:hAnsi="Arial" w:cs="Arial"/>
+          <w:sz w:val="22"/>
+          <w:szCs w:val="22"/>
+        </w:rPr>
+        <w:t>stretch</w:t>
+      </w:r>
+      <w:r>
+        <w:rPr>
+          <w:rFonts w:ascii="Arial" w:hAnsi="Arial" w:cs="Arial"/>
+        </w:rPr>
+        <w:t>.</w:t>
+      </w:r>
+      <w:r>
+        <w:rPr>
+          <w:noProof/>
+        </w:rPr>
+        <w:t xml:space="preserve"> </w:t>
+      </w:r>
+    </w:p>
+    <w:p>
+      <w:pPr>
+        <w:rPr>
+          <w:noProof/>
+        </w:rPr>
+      </w:pPr>
+      <w:r>
+        <w:rPr>
+          <w:noProof/>
+        </w:rPr>
+        <w:br w:type="page"/>
+      </w:r>
+    </w:p>
+    <w:p>
+      <w:pPr>
+        <w:pStyle w:val="NoSpacing"/>
+        <w:rPr>
+          <w:rFonts w:ascii="Arial" w:hAnsi="Arial" w:cs="Arial"/>
+          <w:noProof/>
+        </w:rPr>
+      </w:pPr>
+      <w:r>
+        <w:rPr>
+          <w:rFonts w:ascii="Arial" w:hAnsi="Arial" w:cs="Arial"/>
+          <w:noProof/>
+        </w:rPr>
+        <w:lastRenderedPageBreak/>
+        <w:t>Handling Text Input</w:t>
+      </w:r>
+    </w:p>
+    <w:p>
+      <w:pPr>
+        <w:pStyle w:val="NoSpacing"/>
+        <w:rPr>
+          <w:rFonts w:ascii="Arial" w:hAnsi="Arial" w:cs="Arial"/>
+          <w:noProof/>
+        </w:rPr>
+      </w:pPr>
+      <w:hyperlink r:id="rId64" w:history="1">
+        <w:r>
+          <w:rPr>
+            <w:rStyle w:val="Hyperlink"/>
+            <w:rFonts w:ascii="Arial" w:hAnsi="Arial" w:cs="Arial"/>
+            <w:noProof/>
+          </w:rPr>
+          <w:t>https://facebook.github.io/react-native/docs/handling-text-input.html</w:t>
+        </w:r>
+      </w:hyperlink>
+    </w:p>
+    <w:p>
+      <w:pPr>
+        <w:pStyle w:val="NoSpacing"/>
+        <w:rPr>
+          <w:rFonts w:ascii="Arial" w:hAnsi="Arial" w:cs="Arial"/>
+        </w:rPr>
+      </w:pPr>
+      <w:r>
+        <w:rPr>
+          <w:rFonts w:ascii="Arial" w:hAnsi="Arial" w:cs="Arial"/>
+          <w:noProof/>
+        </w:rPr>
+        <w:t>TextInput – component that takes user input,</w:t>
+      </w:r>
+      <w:r>
+        <w:rPr>
+          <w:rFonts w:ascii="Arial" w:hAnsi="Arial" w:cs="Arial"/>
+        </w:rPr>
+        <w:t xml:space="preserve"> has an </w:t>
+      </w:r>
+      <w:proofErr w:type="spellStart"/>
+      <w:r>
+        <w:rPr>
+          <w:rFonts w:ascii="Arial" w:hAnsi="Arial" w:cs="Arial"/>
+          <w:i/>
+        </w:rPr>
+        <w:t>onChangeText</w:t>
+      </w:r>
+      <w:proofErr w:type="spellEnd"/>
+      <w:r>
+        <w:rPr>
+          <w:rFonts w:ascii="Arial" w:hAnsi="Arial" w:cs="Arial"/>
+        </w:rPr>
+        <w:t xml:space="preserve"> prop that takes a function to be called every time the text changed, and an </w:t>
+      </w:r>
+      <w:proofErr w:type="spellStart"/>
+      <w:r>
+        <w:rPr>
+          <w:rFonts w:ascii="Arial" w:hAnsi="Arial" w:cs="Arial"/>
+          <w:i/>
+        </w:rPr>
+        <w:t>onSubmitEditing</w:t>
+      </w:r>
+      <w:proofErr w:type="spellEnd"/>
+      <w:r>
+        <w:rPr>
+          <w:rFonts w:ascii="Arial" w:hAnsi="Arial" w:cs="Arial"/>
+        </w:rPr>
+        <w:t xml:space="preserve"> prop that takes a function to be called when the text is submitted.</w:t>
+      </w:r>
+    </w:p>
+    <w:p>
+      <w:pPr>
+        <w:pStyle w:val="NoSpacing"/>
+        <w:rPr>
+          <w:rFonts w:ascii="Arial" w:hAnsi="Arial" w:cs="Arial"/>
+        </w:rPr>
+      </w:pPr>
+    </w:p>
+    <w:p>
+      <w:pPr>
+        <w:pStyle w:val="NoSpacing"/>
+        <w:rPr>
+          <w:rFonts w:ascii="Arial" w:hAnsi="Arial" w:cs="Arial"/>
+        </w:rPr>
+      </w:pPr>
+      <w:r>
+        <w:rPr>
+          <w:rFonts w:ascii="Arial" w:hAnsi="Arial" w:cs="Arial"/>
+        </w:rPr>
+        <w:t>Handling Touch</w:t>
+      </w:r>
+    </w:p>
+    <w:p>
+      <w:pPr>
+        <w:pStyle w:val="NoSpacing"/>
+        <w:rPr>
+          <w:rFonts w:ascii="Arial" w:hAnsi="Arial" w:cs="Arial"/>
+        </w:rPr>
+      </w:pPr>
+      <w:hyperlink r:id="rId65" w:history="1">
+        <w:r>
+          <w:rPr>
+            <w:rStyle w:val="Hyperlink"/>
+            <w:rFonts w:ascii="Arial" w:hAnsi="Arial" w:cs="Arial"/>
+          </w:rPr>
+          <w:t>https://facebook.github.io/react-native/docs/handling-touches.html</w:t>
+        </w:r>
+      </w:hyperlink>
+    </w:p>
+    <w:p>
+      <w:pPr>
+        <w:pStyle w:val="NoSpacing"/>
+        <w:rPr>
+          <w:rFonts w:ascii="Arial" w:hAnsi="Arial" w:cs="Arial"/>
+          <w:noProof/>
+        </w:rPr>
+      </w:pPr>
+      <w:hyperlink r:id="rId66" w:history="1">
+        <w:r>
+          <w:rPr>
+            <w:rStyle w:val="Hyperlink"/>
+            <w:rFonts w:ascii="Arial" w:hAnsi="Arial" w:cs="Arial"/>
+            <w:noProof/>
+          </w:rPr>
+          <w:t>https://facebook.github.io/react-native/docs/gesture-responder-system.html</w:t>
+        </w:r>
+      </w:hyperlink>
+    </w:p>
+    <w:p>
+      <w:pPr>
+        <w:pStyle w:val="NoSpacing"/>
+        <w:rPr>
+          <w:rFonts w:ascii="Arial" w:hAnsi="Arial" w:cs="Arial"/>
+          <w:noProof/>
+        </w:rPr>
+      </w:pPr>
+      <w:r>
+        <w:rPr>
+          <w:rFonts w:ascii="Arial" w:hAnsi="Arial" w:cs="Arial"/>
+          <w:noProof/>
+        </w:rPr>
+        <w:t>Use Button component for now…go to gesture responder system when pro</w:t>
+      </w:r>
+    </w:p>
+    <w:p>
+      <w:pPr>
+        <w:pStyle w:val="NoSpacing"/>
+        <w:rPr>
+          <w:rFonts w:ascii="Arial" w:hAnsi="Arial" w:cs="Arial"/>
+          <w:noProof/>
+        </w:rPr>
+      </w:pPr>
+      <w:r>
+        <w:rPr>
+          <w:noProof/>
+        </w:rPr>
+        <w:drawing>
+          <wp:inline distT="0" distB="0" distL="0" distR="0" wp14:anchorId="7B024DBD" wp14:editId="5993CBFA">
+            <wp:extent cx="5943600" cy="1170940"/>
+            <wp:effectExtent l="0" t="0" r="0" b="0"/>
+            <wp:docPr id="9" name="Picture 9"/>
+            <wp:cNvGraphicFramePr>
+              <a:graphicFrameLocks xmlns:a="http://schemas.openxmlformats.org/drawingml/2006/main" noChangeAspect="1"/>
+            </wp:cNvGraphicFramePr>
+            <a:graphic xmlns:a="http://schemas.openxmlformats.org/drawingml/2006/main">
+              <a:graphicData uri="http://schemas.openxmlformats.org/drawingml/2006/picture">
+                <pic:pic xmlns:pic="http://schemas.openxmlformats.org/drawingml/2006/picture">
+                  <pic:nvPicPr>
+                    <pic:cNvPr id="1" name=""/>
+                    <pic:cNvPicPr/>
+                  </pic:nvPicPr>
+                  <pic:blipFill>
+                    <a:blip r:embed="rId67"/>
+                    <a:stretch>
+                      <a:fillRect/>
+                    </a:stretch>
+                  </pic:blipFill>
+                  <pic:spPr>
+                    <a:xfrm>
+                      <a:off x="0" y="0"/>
+                      <a:ext cx="5943600" cy="1170940"/>
+                    </a:xfrm>
+                    <a:prstGeom prst="rect">
+                      <a:avLst/>
+                    </a:prstGeom>
+                  </pic:spPr>
+                </pic:pic>
+              </a:graphicData>
+            </a:graphic>
+          </wp:inline>
+        </w:drawing>
+      </w:r>
+      <w:bookmarkStart w:id="0" w:name="_GoBack"/>
+      <w:bookmarkEnd w:id="0"/>
     </w:p>
     <w:sectPr>
       <w:pgSz w:w="12240" w:h="15840"/>
@@ -4973,6 +6217,119 @@
     </w:lvl>
   </w:abstractNum>
   <w:abstractNum w:abstractNumId="5" w15:restartNumberingAfterBreak="0">
+    <w:nsid w:val="4BEE2F05"/>
+    <w:multiLevelType w:val="hybridMultilevel"/>
+    <w:tmpl w:val="1D06FAAA"/>
+    <w:lvl w:ilvl="0" w:tplc="10090001">
+      <w:start w:val="1"/>
+      <w:numFmt w:val="bullet"/>
+      <w:lvlText w:val=""/>
+      <w:lvlJc w:val="left"/>
+      <w:pPr>
+        <w:ind w:left="720" w:hanging="360"/>
+      </w:pPr>
+      <w:rPr>
+        <w:rFonts w:ascii="Symbol" w:hAnsi="Symbol" w:hint="default"/>
+      </w:rPr>
+    </w:lvl>
+    <w:lvl w:ilvl="1" w:tplc="10090003" w:tentative="1">
+      <w:start w:val="1"/>
+      <w:numFmt w:val="bullet"/>
+      <w:lvlText w:val="o"/>
+      <w:lvlJc w:val="left"/>
+      <w:pPr>
+        <w:ind w:left="1440" w:hanging="360"/>
+      </w:pPr>
+      <w:rPr>
+        <w:rFonts w:ascii="Courier New" w:hAnsi="Courier New" w:cs="Courier New" w:hint="default"/>
+      </w:rPr>
+    </w:lvl>
+    <w:lvl w:ilvl="2" w:tplc="10090005" w:tentative="1">
+      <w:start w:val="1"/>
+      <w:numFmt w:val="bullet"/>
+      <w:lvlText w:val=""/>
+      <w:lvlJc w:val="left"/>
+      <w:pPr>
+        <w:ind w:left="2160" w:hanging="360"/>
+      </w:pPr>
+      <w:rPr>
+        <w:rFonts w:ascii="Wingdings" w:hAnsi="Wingdings" w:hint="default"/>
+      </w:rPr>
+    </w:lvl>
+    <w:lvl w:ilvl="3" w:tplc="10090001" w:tentative="1">
+      <w:start w:val="1"/>
+      <w:numFmt w:val="bullet"/>
+      <w:lvlText w:val=""/>
+      <w:lvlJc w:val="left"/>
+      <w:pPr>
+        <w:ind w:left="2880" w:hanging="360"/>
+      </w:pPr>
+      <w:rPr>
+        <w:rFonts w:ascii="Symbol" w:hAnsi="Symbol" w:hint="default"/>
+      </w:rPr>
+    </w:lvl>
+    <w:lvl w:ilvl="4" w:tplc="10090003" w:tentative="1">
+      <w:start w:val="1"/>
+      <w:numFmt w:val="bullet"/>
+      <w:lvlText w:val="o"/>
+      <w:lvlJc w:val="left"/>
+      <w:pPr>
+        <w:ind w:left="3600" w:hanging="360"/>
+      </w:pPr>
+      <w:rPr>
+        <w:rFonts w:ascii="Courier New" w:hAnsi="Courier New" w:cs="Courier New" w:hint="default"/>
+      </w:rPr>
+    </w:lvl>
+    <w:lvl w:ilvl="5" w:tplc="10090005" w:tentative="1">
+      <w:start w:val="1"/>
+      <w:numFmt w:val="bullet"/>
+      <w:lvlText w:val=""/>
+      <w:lvlJc w:val="left"/>
+      <w:pPr>
+        <w:ind w:left="4320" w:hanging="360"/>
+      </w:pPr>
+      <w:rPr>
+        <w:rFonts w:ascii="Wingdings" w:hAnsi="Wingdings" w:hint="default"/>
+      </w:rPr>
+    </w:lvl>
+    <w:lvl w:ilvl="6" w:tplc="10090001" w:tentative="1">
+      <w:start w:val="1"/>
+      <w:numFmt w:val="bullet"/>
+      <w:lvlText w:val=""/>
+      <w:lvlJc w:val="left"/>
+      <w:pPr>
+        <w:ind w:left="5040" w:hanging="360"/>
+      </w:pPr>
+      <w:rPr>
+        <w:rFonts w:ascii="Symbol" w:hAnsi="Symbol" w:hint="default"/>
+      </w:rPr>
+    </w:lvl>
+    <w:lvl w:ilvl="7" w:tplc="10090003" w:tentative="1">
+      <w:start w:val="1"/>
+      <w:numFmt w:val="bullet"/>
+      <w:lvlText w:val="o"/>
+      <w:lvlJc w:val="left"/>
+      <w:pPr>
+        <w:ind w:left="5760" w:hanging="360"/>
+      </w:pPr>
+      <w:rPr>
+        <w:rFonts w:ascii="Courier New" w:hAnsi="Courier New" w:cs="Courier New" w:hint="default"/>
+      </w:rPr>
+    </w:lvl>
+    <w:lvl w:ilvl="8" w:tplc="10090005" w:tentative="1">
+      <w:start w:val="1"/>
+      <w:numFmt w:val="bullet"/>
+      <w:lvlText w:val=""/>
+      <w:lvlJc w:val="left"/>
+      <w:pPr>
+        <w:ind w:left="6480" w:hanging="360"/>
+      </w:pPr>
+      <w:rPr>
+        <w:rFonts w:ascii="Wingdings" w:hAnsi="Wingdings" w:hint="default"/>
+      </w:rPr>
+    </w:lvl>
+  </w:abstractNum>
+  <w:abstractNum w:abstractNumId="6" w15:restartNumberingAfterBreak="0">
     <w:nsid w:val="4CD0146A"/>
     <w:multiLevelType w:val="hybridMultilevel"/>
     <w:tmpl w:val="B4B06616"/>
@@ -5085,7 +6442,7 @@
       </w:rPr>
     </w:lvl>
   </w:abstractNum>
-  <w:abstractNum w:abstractNumId="6" w15:restartNumberingAfterBreak="0">
+  <w:abstractNum w:abstractNumId="7" w15:restartNumberingAfterBreak="0">
     <w:nsid w:val="4DCC4D5A"/>
     <w:multiLevelType w:val="hybridMultilevel"/>
     <w:tmpl w:val="929609D2"/>
@@ -5198,7 +6555,7 @@
       </w:rPr>
     </w:lvl>
   </w:abstractNum>
-  <w:abstractNum w:abstractNumId="7" w15:restartNumberingAfterBreak="0">
+  <w:abstractNum w:abstractNumId="8" w15:restartNumberingAfterBreak="0">
     <w:nsid w:val="6D797BA2"/>
     <w:multiLevelType w:val="hybridMultilevel"/>
     <w:tmpl w:val="7C0EA1DC"/>
@@ -5312,13 +6669,13 @@
     </w:lvl>
   </w:abstractNum>
   <w:num w:numId="1">
-    <w:abstractNumId w:val="7"/>
+    <w:abstractNumId w:val="8"/>
   </w:num>
   <w:num w:numId="2">
     <w:abstractNumId w:val="1"/>
   </w:num>
   <w:num w:numId="3">
-    <w:abstractNumId w:val="5"/>
+    <w:abstractNumId w:val="6"/>
   </w:num>
   <w:num w:numId="4">
     <w:abstractNumId w:val="4"/>
@@ -5330,10 +6687,13 @@
     <w:abstractNumId w:val="3"/>
   </w:num>
   <w:num w:numId="7">
-    <w:abstractNumId w:val="6"/>
+    <w:abstractNumId w:val="7"/>
   </w:num>
   <w:num w:numId="8">
     <w:abstractNumId w:val="0"/>
+  </w:num>
+  <w:num w:numId="9">
+    <w:abstractNumId w:val="5"/>
   </w:num>
 </w:numbering>
 </file>
@@ -5739,7 +7099,6 @@
   <w:style w:type="character" w:default="1" w:styleId="DefaultParagraphFont">
     <w:name w:val="Default Paragraph Font"/>
     <w:uiPriority w:val="1"/>
-    <w:semiHidden/>
     <w:unhideWhenUsed/>
   </w:style>
   <w:style w:type="table" w:default="1" w:styleId="TableNormal">

</xml_diff>

<commit_message>
Working on Login Page
</commit_message>
<xml_diff>
--- a/A Start to App Development.docx
+++ b/A Start to App Development.docx
@@ -5663,6 +5663,119 @@
           </wp:inline>
         </w:drawing>
       </w:r>
+    </w:p>
+    <w:p>
+      <w:pPr>
+        <w:pStyle w:val="NoSpacing"/>
+        <w:rPr>
+          <w:rFonts w:ascii="Arial" w:hAnsi="Arial" w:cs="Arial"/>
+          <w:noProof/>
+        </w:rPr>
+      </w:pPr>
+    </w:p>
+    <w:p>
+      <w:pPr>
+        <w:pStyle w:val="NoSpacing"/>
+        <w:rPr>
+          <w:rFonts w:ascii="Arial" w:hAnsi="Arial" w:cs="Arial"/>
+          <w:noProof/>
+        </w:rPr>
+      </w:pPr>
+      <w:r>
+        <w:rPr>
+          <w:rFonts w:ascii="Arial" w:hAnsi="Arial" w:cs="Arial"/>
+          <w:noProof/>
+        </w:rPr>
+        <w:t>Useful lecture</w:t>
+      </w:r>
+    </w:p>
+    <w:p>
+      <w:pPr>
+        <w:pStyle w:val="NoSpacing"/>
+        <w:rPr>
+          <w:rFonts w:ascii="Arial" w:hAnsi="Arial" w:cs="Arial"/>
+          <w:noProof/>
+        </w:rPr>
+      </w:pPr>
+      <w:hyperlink r:id="rId68" w:history="1">
+        <w:r>
+          <w:rPr>
+            <w:rStyle w:val="Hyperlink"/>
+            <w:rFonts w:ascii="Arial" w:hAnsi="Arial" w:cs="Arial"/>
+            <w:noProof/>
+          </w:rPr>
+          <w:t>https://www.youtube.com/watch?v=7O43VDOlQ_o</w:t>
+        </w:r>
+      </w:hyperlink>
+    </w:p>
+    <w:p>
+      <w:pPr>
+        <w:pStyle w:val="NoSpacing"/>
+        <w:rPr>
+          <w:rFonts w:ascii="Arial" w:hAnsi="Arial" w:cs="Arial"/>
+          <w:noProof/>
+        </w:rPr>
+      </w:pPr>
+      <w:r>
+        <w:rPr>
+          <w:rFonts w:ascii="Arial" w:hAnsi="Arial" w:cs="Arial"/>
+          <w:noProof/>
+        </w:rPr>
+        <w:t>Lecture about React Native</w:t>
+      </w:r>
+    </w:p>
+    <w:p>
+      <w:pPr>
+        <w:pStyle w:val="NoSpacing"/>
+        <w:rPr>
+          <w:rFonts w:ascii="Arial" w:hAnsi="Arial" w:cs="Arial"/>
+          <w:noProof/>
+        </w:rPr>
+      </w:pPr>
+    </w:p>
+    <w:p>
+      <w:pPr>
+        <w:pStyle w:val="NoSpacing"/>
+        <w:rPr>
+          <w:rFonts w:ascii="Arial" w:hAnsi="Arial" w:cs="Arial"/>
+          <w:noProof/>
+        </w:rPr>
+      </w:pPr>
+      <w:r>
+        <w:rPr>
+          <w:rFonts w:ascii="Arial" w:hAnsi="Arial" w:cs="Arial"/>
+          <w:noProof/>
+        </w:rPr>
+        <w:t>Username and Password tutorial</w:t>
+      </w:r>
+    </w:p>
+    <w:p>
+      <w:pPr>
+        <w:pStyle w:val="NoSpacing"/>
+        <w:rPr>
+          <w:rFonts w:ascii="Arial" w:hAnsi="Arial" w:cs="Arial"/>
+          <w:noProof/>
+        </w:rPr>
+      </w:pPr>
+      <w:hyperlink r:id="rId69" w:history="1">
+        <w:r>
+          <w:rPr>
+            <w:rStyle w:val="Hyperlink"/>
+            <w:rFonts w:ascii="Arial" w:hAnsi="Arial" w:cs="Arial"/>
+            <w:noProof/>
+          </w:rPr>
+          <w:t>https://www.youtube.com/watch?v=5QMxlyaeSn8</w:t>
+        </w:r>
+      </w:hyperlink>
+    </w:p>
+    <w:p>
+      <w:pPr>
+        <w:pStyle w:val="NoSpacing"/>
+        <w:rPr>
+          <w:rFonts w:ascii="Arial" w:hAnsi="Arial" w:cs="Arial"/>
+          <w:noProof/>
+        </w:rPr>
+      </w:pPr>
       <w:bookmarkStart w:id="0" w:name="_GoBack"/>
       <w:bookmarkEnd w:id="0"/>
     </w:p>
@@ -7099,6 +7212,7 @@
   <w:style w:type="character" w:default="1" w:styleId="DefaultParagraphFont">
     <w:name w:val="Default Paragraph Font"/>
     <w:uiPriority w:val="1"/>
+    <w:semiHidden/>
     <w:unhideWhenUsed/>
   </w:style>
   <w:style w:type="table" w:default="1" w:styleId="TableNormal">

</xml_diff>

<commit_message>
Login Screen Layout Complete
The login screen lookin' good, moving on to screen navigation for access from login page to home screen.
</commit_message>
<xml_diff>
--- a/A Start to App Development.docx
+++ b/A Start to App Development.docx
@@ -4901,15 +4901,6 @@
         </w:rPr>
         <w:t>.</w:t>
       </w:r>
-    </w:p>
-    <w:p>
-      <w:pPr>
-        <w:pStyle w:val="NoSpacing"/>
-        <w:ind w:left="426"/>
-        <w:rPr>
-          <w:rFonts w:ascii="Arial" w:hAnsi="Arial" w:cs="Arial"/>
-        </w:rPr>
-      </w:pPr>
     </w:p>
     <w:p>
       <w:pPr>
@@ -5468,6 +5459,50 @@
           <w:noProof/>
         </w:rPr>
         <w:lastRenderedPageBreak/>
+        <w:t>Understand Flex</w:t>
+      </w:r>
+    </w:p>
+    <w:p>
+      <w:pPr>
+        <w:pStyle w:val="NoSpacing"/>
+        <w:rPr>
+          <w:rFonts w:ascii="Arial" w:hAnsi="Arial" w:cs="Arial"/>
+          <w:noProof/>
+        </w:rPr>
+      </w:pPr>
+      <w:hyperlink r:id="rId64" w:history="1">
+        <w:r>
+          <w:rPr>
+            <w:rStyle w:val="Hyperlink"/>
+            <w:rFonts w:ascii="Arial" w:hAnsi="Arial" w:cs="Arial"/>
+            <w:noProof/>
+          </w:rPr>
+          <w:t>https://www.youtube.com/watch?v=-xFF5KF-KpE</w:t>
+        </w:r>
+      </w:hyperlink>
+    </w:p>
+    <w:p>
+      <w:pPr>
+        <w:pStyle w:val="NoSpacing"/>
+        <w:rPr>
+          <w:rFonts w:ascii="Arial" w:hAnsi="Arial" w:cs="Arial"/>
+          <w:noProof/>
+        </w:rPr>
+      </w:pPr>
+    </w:p>
+    <w:p>
+      <w:pPr>
+        <w:pStyle w:val="NoSpacing"/>
+        <w:rPr>
+          <w:rFonts w:ascii="Arial" w:hAnsi="Arial" w:cs="Arial"/>
+          <w:noProof/>
+        </w:rPr>
+      </w:pPr>
+      <w:r>
+        <w:rPr>
+          <w:rFonts w:ascii="Arial" w:hAnsi="Arial" w:cs="Arial"/>
+          <w:noProof/>
+        </w:rPr>
         <w:t>Handling Text Input</w:t>
       </w:r>
     </w:p>
@@ -5479,7 +5514,7 @@
           <w:noProof/>
         </w:rPr>
       </w:pPr>
-      <w:hyperlink r:id="rId64" w:history="1">
+      <w:hyperlink r:id="rId65" w:history="1">
         <w:r>
           <w:rPr>
             <w:rStyle w:val="Hyperlink"/>
@@ -5570,7 +5605,7 @@
           <w:rFonts w:ascii="Arial" w:hAnsi="Arial" w:cs="Arial"/>
         </w:rPr>
       </w:pPr>
-      <w:hyperlink r:id="rId65" w:history="1">
+      <w:hyperlink r:id="rId66" w:history="1">
         <w:r>
           <w:rPr>
             <w:rStyle w:val="Hyperlink"/>
@@ -5588,7 +5623,7 @@
           <w:noProof/>
         </w:rPr>
       </w:pPr>
-      <w:hyperlink r:id="rId66" w:history="1">
+      <w:hyperlink r:id="rId67" w:history="1">
         <w:r>
           <w:rPr>
             <w:rStyle w:val="Hyperlink"/>
@@ -5643,7 +5678,7 @@
                     <pic:cNvPicPr/>
                   </pic:nvPicPr>
                   <pic:blipFill>
-                    <a:blip r:embed="rId67"/>
+                    <a:blip r:embed="rId68"/>
                     <a:stretch>
                       <a:fillRect/>
                     </a:stretch>
@@ -5697,7 +5732,7 @@
           <w:noProof/>
         </w:rPr>
       </w:pPr>
-      <w:hyperlink r:id="rId68" w:history="1">
+      <w:hyperlink r:id="rId69" w:history="1">
         <w:r>
           <w:rPr>
             <w:rStyle w:val="Hyperlink"/>
@@ -5757,7 +5792,7 @@
           <w:noProof/>
         </w:rPr>
       </w:pPr>
-      <w:hyperlink r:id="rId69" w:history="1">
+      <w:hyperlink r:id="rId70" w:history="1">
         <w:r>
           <w:rPr>
             <w:rStyle w:val="Hyperlink"/>
@@ -5767,6 +5802,59 @@
           <w:t>https://www.youtube.com/watch?v=5QMxlyaeSn8</w:t>
         </w:r>
       </w:hyperlink>
+    </w:p>
+    <w:p>
+      <w:pPr>
+        <w:pStyle w:val="NoSpacing"/>
+        <w:rPr>
+          <w:rFonts w:ascii="Arial" w:hAnsi="Arial" w:cs="Arial"/>
+          <w:noProof/>
+        </w:rPr>
+      </w:pPr>
+    </w:p>
+    <w:p>
+      <w:pPr>
+        <w:pStyle w:val="NoSpacing"/>
+        <w:rPr>
+          <w:rFonts w:ascii="Arial" w:hAnsi="Arial" w:cs="Arial"/>
+          <w:noProof/>
+        </w:rPr>
+      </w:pPr>
+      <w:r>
+        <w:rPr>
+          <w:rFonts w:ascii="Arial" w:hAnsi="Arial" w:cs="Arial"/>
+          <w:noProof/>
+        </w:rPr>
+        <w:t>Logo</w:t>
+      </w:r>
+    </w:p>
+    <w:p>
+      <w:pPr>
+        <w:pStyle w:val="NoSpacing"/>
+        <w:rPr>
+          <w:rFonts w:ascii="Arial" w:hAnsi="Arial" w:cs="Arial"/>
+          <w:noProof/>
+        </w:rPr>
+      </w:pPr>
+      <w:hyperlink r:id="rId71" w:history="1">
+        <w:r>
+          <w:rPr>
+            <w:rStyle w:val="Hyperlink"/>
+            <w:rFonts w:ascii="Arial" w:hAnsi="Arial" w:cs="Arial"/>
+            <w:noProof/>
+          </w:rPr>
+          <w:t>https://www.youtube.com/watch?v=1xu1eeRCPEk</w:t>
+        </w:r>
+      </w:hyperlink>
+    </w:p>
+    <w:p>
+      <w:pPr>
+        <w:pStyle w:val="NoSpacing"/>
+        <w:rPr>
+          <w:rFonts w:ascii="Arial" w:hAnsi="Arial" w:cs="Arial"/>
+          <w:noProof/>
+        </w:rPr>
+      </w:pPr>
     </w:p>
     <w:p>
       <w:pPr>

</xml_diff>

<commit_message>
Ready to Hand In
Optimized to hand in, not much done in last two days; studying for other courses, working, video project etc.  Will be continuing development very soon (I do not know where I am going with this app, probably just going to be a practice app).
</commit_message>
<xml_diff>
--- a/A Start to App Development.docx
+++ b/A Start to App Development.docx
@@ -14,7 +14,7 @@
         <w:rPr>
           <w:rFonts w:ascii="Arial" w:hAnsi="Arial" w:cs="Arial"/>
         </w:rPr>
-        <w:t>App Development</w:t>
+        <w:t>Everything I’ve Learned</w:t>
       </w:r>
     </w:p>
     <w:p>
@@ -150,14 +150,6 @@
           <w:rFonts w:ascii="Arial" w:hAnsi="Arial" w:cs="Arial"/>
         </w:rPr>
       </w:pPr>
-    </w:p>
-    <w:p>
-      <w:pPr>
-        <w:pStyle w:val="NoSpacing"/>
-        <w:rPr>
-          <w:rFonts w:ascii="Arial" w:hAnsi="Arial" w:cs="Arial"/>
-        </w:rPr>
-      </w:pPr>
       <w:r>
         <w:rPr>
           <w:rFonts w:ascii="Arial" w:hAnsi="Arial" w:cs="Arial"/>
@@ -674,7 +666,6 @@
         <w:rPr>
           <w:rFonts w:ascii="Arial" w:hAnsi="Arial" w:cs="Arial"/>
         </w:rPr>
-        <w:lastRenderedPageBreak/>
         <w:t>More codebases =&gt; one for IOS and one for Android</w:t>
       </w:r>
     </w:p>
@@ -694,6 +685,7 @@
         <w:rPr>
           <w:rFonts w:ascii="Arial" w:hAnsi="Arial" w:cs="Arial"/>
         </w:rPr>
+        <w:lastRenderedPageBreak/>
         <w:t>Costs more $$$ and time</w:t>
       </w:r>
     </w:p>
@@ -1270,55 +1262,6 @@
         <w:rPr>
           <w:rFonts w:ascii="Arial" w:hAnsi="Arial" w:cs="Arial"/>
         </w:rPr>
-        <w:t>” A 50%-good solution solves more problems and survives longer than a 99% solution that nobody has because it’s in your lab where you’re endlessly polishing the damn thing.”</w:t>
-      </w:r>
-      <w:r>
-        <w:rPr>
-          <w:rFonts w:ascii="Arial" w:hAnsi="Arial" w:cs="Arial"/>
-        </w:rPr>
-        <w:t xml:space="preserve"> – Joel Spolsky, CEO and co-founder of Stack Overflow</w:t>
-      </w:r>
-    </w:p>
-    <w:p>
-      <w:pPr>
-        <w:rPr>
-          <w:rFonts w:ascii="Arial" w:hAnsi="Arial" w:cs="Arial"/>
-        </w:rPr>
-      </w:pPr>
-      <w:r>
-        <w:rPr>
-          <w:rFonts w:ascii="Arial" w:hAnsi="Arial" w:cs="Arial"/>
-        </w:rPr>
-        <w:br w:type="page"/>
-      </w:r>
-    </w:p>
-    <w:p>
-      <w:pPr>
-        <w:pStyle w:val="NoSpacing"/>
-        <w:jc w:val="center"/>
-        <w:rPr>
-          <w:rFonts w:ascii="Arial" w:hAnsi="Arial" w:cs="Arial"/>
-        </w:rPr>
-      </w:pPr>
-      <w:r>
-        <w:rPr>
-          <w:rFonts w:ascii="Arial" w:hAnsi="Arial" w:cs="Arial"/>
-        </w:rPr>
-        <w:lastRenderedPageBreak/>
-        <w:t>Other Terminology</w:t>
-      </w:r>
-    </w:p>
-    <w:p>
-      <w:pPr>
-        <w:pStyle w:val="NoSpacing"/>
-        <w:rPr>
-          <w:rFonts w:ascii="Arial" w:hAnsi="Arial" w:cs="Arial"/>
-        </w:rPr>
-      </w:pPr>
-      <w:r>
-        <w:rPr>
-          <w:rFonts w:ascii="Arial" w:hAnsi="Arial" w:cs="Arial"/>
-        </w:rPr>
         <w:t>What is Node.js?</w:t>
       </w:r>
     </w:p>
@@ -1417,6 +1360,7 @@
         <w:rPr>
           <w:rFonts w:ascii="Arial" w:hAnsi="Arial" w:cs="Arial"/>
         </w:rPr>
+        <w:lastRenderedPageBreak/>
         <w:t xml:space="preserve">An interface is a set of commands or menus </w:t>
       </w:r>
       <w:r>
@@ -1997,21 +1941,21 @@
           <w:rStyle w:val="uiqtextrenderedqtext"/>
           <w:rFonts w:ascii="Arial" w:hAnsi="Arial" w:cs="Arial"/>
         </w:rPr>
+        <w:t>In short - it allows you to use language features “from the future”. It does so by transpiling your code to the currently supported version of JavaScript.</w:t>
+      </w:r>
+    </w:p>
+    <w:p>
+      <w:pPr>
+        <w:pStyle w:val="NoSpacing"/>
+        <w:rPr>
+          <w:rFonts w:ascii="Arial" w:hAnsi="Arial" w:cs="Arial"/>
+        </w:rPr>
+      </w:pPr>
+      <w:r>
+        <w:rPr>
+          <w:noProof/>
+        </w:rPr>
         <w:lastRenderedPageBreak/>
-        <w:t>In short - it allows you to use language features “from the future”. It does so by transpiling your code to the currently supported version of JavaScript.</w:t>
-      </w:r>
-    </w:p>
-    <w:p>
-      <w:pPr>
-        <w:pStyle w:val="NoSpacing"/>
-        <w:rPr>
-          <w:rFonts w:ascii="Arial" w:hAnsi="Arial" w:cs="Arial"/>
-        </w:rPr>
-      </w:pPr>
-      <w:r>
-        <w:rPr>
-          <w:noProof/>
-        </w:rPr>
         <w:drawing>
           <wp:inline distT="0" distB="0" distL="0" distR="0" wp14:anchorId="7B9F1C57" wp14:editId="4298406F">
             <wp:extent cx="5943600" cy="2442210"/>
@@ -2192,44 +2136,6 @@
     </w:p>
     <w:p>
       <w:pPr>
-        <w:rPr>
-          <w:rFonts w:ascii="Arial" w:hAnsi="Arial" w:cs="Arial"/>
-        </w:rPr>
-      </w:pPr>
-      <w:r>
-        <w:rPr>
-          <w:rFonts w:ascii="Arial" w:hAnsi="Arial" w:cs="Arial"/>
-        </w:rPr>
-        <w:br w:type="page"/>
-      </w:r>
-    </w:p>
-    <w:p>
-      <w:pPr>
-        <w:pStyle w:val="NoSpacing"/>
-        <w:jc w:val="center"/>
-        <w:rPr>
-          <w:rFonts w:ascii="Arial" w:hAnsi="Arial" w:cs="Arial"/>
-        </w:rPr>
-      </w:pPr>
-      <w:r>
-        <w:rPr>
-          <w:rFonts w:ascii="Arial" w:hAnsi="Arial" w:cs="Arial"/>
-        </w:rPr>
-        <w:lastRenderedPageBreak/>
-        <w:t>React Native</w:t>
-      </w:r>
-    </w:p>
-    <w:p>
-      <w:pPr>
-        <w:pStyle w:val="NoSpacing"/>
-        <w:jc w:val="center"/>
-        <w:rPr>
-          <w:rFonts w:ascii="Arial" w:hAnsi="Arial" w:cs="Arial"/>
-        </w:rPr>
-      </w:pPr>
-    </w:p>
-    <w:p>
-      <w:pPr>
         <w:pStyle w:val="NoSpacing"/>
         <w:rPr>
           <w:rFonts w:ascii="Arial" w:hAnsi="Arial" w:cs="Arial"/>
@@ -2813,7 +2719,21 @@
         <w:rPr>
           <w:rFonts w:ascii="Arial" w:hAnsi="Arial" w:cs="Arial"/>
         </w:rPr>
-        <w:t>Good modules, however, are highly self-contained with distinct functionality, allowing them to be shuffled, removed, or added as necessary, without disrupting the system as a whole.</w:t>
+        <w:t xml:space="preserve">Good modules, however, are highly self-contained with distinct functionality, allowing them to be shuffled, removed, or added as necessary, without disrupting the </w:t>
+      </w:r>
+      <w:proofErr w:type="gramStart"/>
+      <w:r>
+        <w:rPr>
+          <w:rFonts w:ascii="Arial" w:hAnsi="Arial" w:cs="Arial"/>
+        </w:rPr>
+        <w:t>system as a whole</w:t>
+      </w:r>
+      <w:proofErr w:type="gramEnd"/>
+      <w:r>
+        <w:rPr>
+          <w:rFonts w:ascii="Arial" w:hAnsi="Arial" w:cs="Arial"/>
+        </w:rPr>
+        <w:t>.</w:t>
       </w:r>
     </w:p>
     <w:p>
@@ -2884,12 +2804,28 @@
           <w:rFonts w:ascii="Arial" w:hAnsi="Arial" w:cs="Arial"/>
         </w:rPr>
       </w:pPr>
-      <w:r>
-        <w:rPr>
-          <w:rFonts w:ascii="Arial" w:hAnsi="Arial" w:cs="Arial"/>
-        </w:rPr>
-        <w:t>var, let, const</w:t>
-      </w:r>
+      <w:proofErr w:type="spellStart"/>
+      <w:r>
+        <w:rPr>
+          <w:rFonts w:ascii="Arial" w:hAnsi="Arial" w:cs="Arial"/>
+        </w:rPr>
+        <w:t>var</w:t>
+      </w:r>
+      <w:proofErr w:type="spellEnd"/>
+      <w:r>
+        <w:rPr>
+          <w:rFonts w:ascii="Arial" w:hAnsi="Arial" w:cs="Arial"/>
+        </w:rPr>
+        <w:t xml:space="preserve">, let, </w:t>
+      </w:r>
+      <w:proofErr w:type="spellStart"/>
+      <w:r>
+        <w:rPr>
+          <w:rFonts w:ascii="Arial" w:hAnsi="Arial" w:cs="Arial"/>
+        </w:rPr>
+        <w:t>const</w:t>
+      </w:r>
+      <w:proofErr w:type="spellEnd"/>
     </w:p>
     <w:p>
       <w:pPr>
@@ -2932,11 +2868,19 @@
           <w:rFonts w:ascii="Arial" w:hAnsi="Arial" w:cs="Arial"/>
         </w:rPr>
       </w:pPr>
-      <w:r>
-        <w:rPr>
-          <w:rFonts w:ascii="Arial" w:hAnsi="Arial" w:cs="Arial"/>
-        </w:rPr>
-        <w:t>var – scoped to functions</w:t>
+      <w:proofErr w:type="spellStart"/>
+      <w:r>
+        <w:rPr>
+          <w:rFonts w:ascii="Arial" w:hAnsi="Arial" w:cs="Arial"/>
+        </w:rPr>
+        <w:t>var</w:t>
+      </w:r>
+      <w:proofErr w:type="spellEnd"/>
+      <w:r>
+        <w:rPr>
+          <w:rFonts w:ascii="Arial" w:hAnsi="Arial" w:cs="Arial"/>
+        </w:rPr>
+        <w:t xml:space="preserve"> – scoped to functions</w:t>
       </w:r>
       <w:r>
         <w:rPr>
@@ -2966,11 +2910,19 @@
           <w:rFonts w:ascii="Arial" w:hAnsi="Arial" w:cs="Arial"/>
         </w:rPr>
       </w:pPr>
-      <w:r>
-        <w:rPr>
-          <w:rFonts w:ascii="Arial" w:hAnsi="Arial" w:cs="Arial"/>
-        </w:rPr>
-        <w:t>const – scoped to a block</w:t>
+      <w:proofErr w:type="spellStart"/>
+      <w:r>
+        <w:rPr>
+          <w:rFonts w:ascii="Arial" w:hAnsi="Arial" w:cs="Arial"/>
+        </w:rPr>
+        <w:t>const</w:t>
+      </w:r>
+      <w:proofErr w:type="spellEnd"/>
+      <w:r>
+        <w:rPr>
+          <w:rFonts w:ascii="Arial" w:hAnsi="Arial" w:cs="Arial"/>
+        </w:rPr>
+        <w:t xml:space="preserve"> – scoped to a block</w:t>
       </w:r>
       <w:r>
         <w:rPr>
@@ -3128,6 +3080,7 @@
         <w:rPr>
           <w:rFonts w:ascii="Arial" w:hAnsi="Arial" w:cs="Arial"/>
         </w:rPr>
+        <w:lastRenderedPageBreak/>
         <w:t xml:space="preserve">Rendering is the process of gathering data, loading and applying it onto associated templates, then outputting </w:t>
       </w:r>
       <w:r>
@@ -3503,7 +3456,6 @@
         <w:rPr>
           <w:rFonts w:ascii="Arial" w:hAnsi="Arial" w:cs="Arial"/>
         </w:rPr>
-        <w:lastRenderedPageBreak/>
         <w:t>Ways of defining classes</w:t>
       </w:r>
     </w:p>
@@ -3638,13 +3590,27 @@
         <w:rPr>
           <w:rFonts w:ascii="Arial" w:hAnsi="Arial" w:cs="Arial"/>
         </w:rPr>
-        <w:t xml:space="preserve"> {</w:t>
-      </w:r>
-      <w:r>
-        <w:rPr>
-          <w:rFonts w:ascii="Arial" w:hAnsi="Arial" w:cs="Arial"/>
-        </w:rPr>
-        <w:t xml:space="preserve"> … </w:t>
+        <w:t xml:space="preserve"> </w:t>
+      </w:r>
+      <w:proofErr w:type="gramStart"/>
+      <w:r>
+        <w:rPr>
+          <w:rFonts w:ascii="Arial" w:hAnsi="Arial" w:cs="Arial"/>
+        </w:rPr>
+        <w:t>{</w:t>
+      </w:r>
+      <w:r>
+        <w:rPr>
+          <w:rFonts w:ascii="Arial" w:hAnsi="Arial" w:cs="Arial"/>
+        </w:rPr>
+        <w:t xml:space="preserve"> …</w:t>
+      </w:r>
+      <w:proofErr w:type="gramEnd"/>
+      <w:r>
+        <w:rPr>
+          <w:rFonts w:ascii="Arial" w:hAnsi="Arial" w:cs="Arial"/>
+        </w:rPr>
+        <w:t xml:space="preserve"> </w:t>
       </w:r>
       <w:r>
         <w:rPr>
@@ -3691,7 +3657,21 @@
         <w:rPr>
           <w:rFonts w:ascii="Arial" w:hAnsi="Arial" w:cs="Arial"/>
         </w:rPr>
-        <w:t xml:space="preserve"> Rectangle2 { … </w:t>
+        <w:t xml:space="preserve"> Rectangle2 </w:t>
+      </w:r>
+      <w:proofErr w:type="gramStart"/>
+      <w:r>
+        <w:rPr>
+          <w:rFonts w:ascii="Arial" w:hAnsi="Arial" w:cs="Arial"/>
+        </w:rPr>
+        <w:t>{ …</w:t>
+      </w:r>
+      <w:proofErr w:type="gramEnd"/>
+      <w:r>
+        <w:rPr>
+          <w:rFonts w:ascii="Arial" w:hAnsi="Arial" w:cs="Arial"/>
+        </w:rPr>
+        <w:t xml:space="preserve"> </w:t>
       </w:r>
       <w:r>
         <w:rPr>
@@ -3721,6 +3701,7 @@
         </w:rPr>
         <w:t xml:space="preserve">What is </w:t>
       </w:r>
+      <w:proofErr w:type="spellStart"/>
       <w:r>
         <w:rPr>
           <w:rFonts w:ascii="Arial" w:hAnsi="Arial" w:cs="Arial"/>
@@ -3735,6 +3716,7 @@
         </w:rPr>
         <w:t>Registry</w:t>
       </w:r>
+      <w:proofErr w:type="spellEnd"/>
       <w:r>
         <w:rPr>
           <w:rFonts w:ascii="Arial" w:hAnsi="Arial" w:cs="Arial"/>
@@ -3766,19 +3748,23 @@
           <w:rFonts w:ascii="Arial" w:hAnsi="Arial" w:cs="Arial"/>
         </w:rPr>
       </w:pPr>
+      <w:proofErr w:type="spellStart"/>
       <w:r>
         <w:rPr>
           <w:rFonts w:ascii="Arial" w:hAnsi="Arial" w:cs="Arial"/>
           <w:i/>
         </w:rPr>
+        <w:lastRenderedPageBreak/>
         <w:t>AppRegistry</w:t>
       </w:r>
+      <w:proofErr w:type="spellEnd"/>
       <w:r>
         <w:rPr>
           <w:rFonts w:ascii="Arial" w:hAnsi="Arial" w:cs="Arial"/>
         </w:rPr>
         <w:t xml:space="preserve"> is the JS entry point to running all React Native apps. App root components should register themselves with </w:t>
       </w:r>
+      <w:proofErr w:type="spellStart"/>
       <w:r>
         <w:rPr>
           <w:rFonts w:ascii="Arial" w:hAnsi="Arial" w:cs="Arial"/>
@@ -3786,12 +3772,14 @@
         </w:rPr>
         <w:t>AppRegistry.registerComponent</w:t>
       </w:r>
+      <w:proofErr w:type="spellEnd"/>
       <w:r>
         <w:rPr>
           <w:rFonts w:ascii="Arial" w:hAnsi="Arial" w:cs="Arial"/>
         </w:rPr>
         <w:t xml:space="preserve">, then the native system can load the bundle for the app and then actually run the app when it's ready by invoking </w:t>
       </w:r>
+      <w:proofErr w:type="spellStart"/>
       <w:r>
         <w:rPr>
           <w:rFonts w:ascii="Arial" w:hAnsi="Arial" w:cs="Arial"/>
@@ -3799,6 +3787,7 @@
         </w:rPr>
         <w:t>AppRegistry.runApplication</w:t>
       </w:r>
+      <w:proofErr w:type="spellEnd"/>
       <w:r>
         <w:rPr>
           <w:rFonts w:ascii="Arial" w:hAnsi="Arial" w:cs="Arial"/>
@@ -3910,36 +3899,86 @@
         <w:rPr>
           <w:rFonts w:ascii="Arial" w:hAnsi="Arial" w:cs="Arial"/>
         </w:rPr>
-        <w:t>class ChildC</w:t>
-      </w:r>
-      <w:r>
-        <w:rPr>
-          <w:rFonts w:ascii="Arial" w:hAnsi="Arial" w:cs="Arial"/>
-        </w:rPr>
-        <w:t>lass extends ParentClass { … }</w:t>
-      </w:r>
-    </w:p>
-    <w:p>
-      <w:pPr>
-        <w:pStyle w:val="NoSpacing"/>
-        <w:rPr>
-          <w:rFonts w:ascii="Arial" w:hAnsi="Arial" w:cs="Arial"/>
-        </w:rPr>
-      </w:pPr>
-    </w:p>
-    <w:p>
-      <w:pPr>
-        <w:pStyle w:val="NoSpacing"/>
-        <w:rPr>
-          <w:rFonts w:ascii="Arial" w:hAnsi="Arial" w:cs="Arial"/>
-        </w:rPr>
-      </w:pPr>
-      <w:r>
-        <w:rPr>
-          <w:rFonts w:ascii="Arial" w:hAnsi="Arial" w:cs="Arial"/>
-        </w:rPr>
-        <w:t>ES6 const</w:t>
-      </w:r>
+        <w:t xml:space="preserve">class </w:t>
+      </w:r>
+      <w:proofErr w:type="spellStart"/>
+      <w:r>
+        <w:rPr>
+          <w:rFonts w:ascii="Arial" w:hAnsi="Arial" w:cs="Arial"/>
+        </w:rPr>
+        <w:t>ChildC</w:t>
+      </w:r>
+      <w:r>
+        <w:rPr>
+          <w:rFonts w:ascii="Arial" w:hAnsi="Arial" w:cs="Arial"/>
+        </w:rPr>
+        <w:t>lass</w:t>
+      </w:r>
+      <w:proofErr w:type="spellEnd"/>
+      <w:r>
+        <w:rPr>
+          <w:rFonts w:ascii="Arial" w:hAnsi="Arial" w:cs="Arial"/>
+        </w:rPr>
+        <w:t xml:space="preserve"> extends </w:t>
+      </w:r>
+      <w:proofErr w:type="spellStart"/>
+      <w:r>
+        <w:rPr>
+          <w:rFonts w:ascii="Arial" w:hAnsi="Arial" w:cs="Arial"/>
+        </w:rPr>
+        <w:t>ParentClass</w:t>
+      </w:r>
+      <w:proofErr w:type="spellEnd"/>
+      <w:r>
+        <w:rPr>
+          <w:rFonts w:ascii="Arial" w:hAnsi="Arial" w:cs="Arial"/>
+        </w:rPr>
+        <w:t xml:space="preserve"> </w:t>
+      </w:r>
+      <w:proofErr w:type="gramStart"/>
+      <w:r>
+        <w:rPr>
+          <w:rFonts w:ascii="Arial" w:hAnsi="Arial" w:cs="Arial"/>
+        </w:rPr>
+        <w:t>{ …</w:t>
+      </w:r>
+      <w:proofErr w:type="gramEnd"/>
+      <w:r>
+        <w:rPr>
+          <w:rFonts w:ascii="Arial" w:hAnsi="Arial" w:cs="Arial"/>
+        </w:rPr>
+        <w:t xml:space="preserve"> }</w:t>
+      </w:r>
+    </w:p>
+    <w:p>
+      <w:pPr>
+        <w:pStyle w:val="NoSpacing"/>
+        <w:rPr>
+          <w:rFonts w:ascii="Arial" w:hAnsi="Arial" w:cs="Arial"/>
+        </w:rPr>
+      </w:pPr>
+    </w:p>
+    <w:p>
+      <w:pPr>
+        <w:pStyle w:val="NoSpacing"/>
+        <w:rPr>
+          <w:rFonts w:ascii="Arial" w:hAnsi="Arial" w:cs="Arial"/>
+        </w:rPr>
+      </w:pPr>
+      <w:r>
+        <w:rPr>
+          <w:rFonts w:ascii="Arial" w:hAnsi="Arial" w:cs="Arial"/>
+        </w:rPr>
+        <w:t xml:space="preserve">ES6 </w:t>
+      </w:r>
+      <w:proofErr w:type="spellStart"/>
+      <w:r>
+        <w:rPr>
+          <w:rFonts w:ascii="Arial" w:hAnsi="Arial" w:cs="Arial"/>
+        </w:rPr>
+        <w:t>const</w:t>
+      </w:r>
+      <w:proofErr w:type="spellEnd"/>
     </w:p>
     <w:p>
       <w:pPr>
@@ -3985,17 +4024,33 @@
           <w:rFonts w:ascii="Arial" w:hAnsi="Arial" w:cs="Arial"/>
         </w:rPr>
       </w:pPr>
-      <w:r>
-        <w:rPr>
-          <w:rFonts w:ascii="Arial" w:hAnsi="Arial" w:cs="Arial"/>
-        </w:rPr>
-        <w:t xml:space="preserve">const </w:t>
-      </w:r>
-      <w:r>
-        <w:rPr>
-          <w:rFonts w:ascii="Arial" w:hAnsi="Arial" w:cs="Arial"/>
-        </w:rPr>
-        <w:t>aNumber = 8;</w:t>
+      <w:proofErr w:type="spellStart"/>
+      <w:r>
+        <w:rPr>
+          <w:rFonts w:ascii="Arial" w:hAnsi="Arial" w:cs="Arial"/>
+        </w:rPr>
+        <w:t>const</w:t>
+      </w:r>
+      <w:proofErr w:type="spellEnd"/>
+      <w:r>
+        <w:rPr>
+          <w:rFonts w:ascii="Arial" w:hAnsi="Arial" w:cs="Arial"/>
+        </w:rPr>
+        <w:t xml:space="preserve"> </w:t>
+      </w:r>
+      <w:proofErr w:type="spellStart"/>
+      <w:r>
+        <w:rPr>
+          <w:rFonts w:ascii="Arial" w:hAnsi="Arial" w:cs="Arial"/>
+        </w:rPr>
+        <w:t>aNumber</w:t>
+      </w:r>
+      <w:proofErr w:type="spellEnd"/>
+      <w:r>
+        <w:rPr>
+          <w:rFonts w:ascii="Arial" w:hAnsi="Arial" w:cs="Arial"/>
+        </w:rPr>
+        <w:t xml:space="preserve"> = 8;</w:t>
       </w:r>
     </w:p>
     <w:p>
@@ -4428,26 +4483,45 @@
           <w:lang w:val="fr-CA"/>
         </w:rPr>
       </w:pPr>
+      <w:proofErr w:type="gramStart"/>
       <w:r>
         <w:rPr>
           <w:rFonts w:ascii="Arial" w:hAnsi="Arial" w:cs="Arial"/>
           <w:lang w:val="fr-CA"/>
         </w:rPr>
-        <w:t>Uses JavaScript Styling</w:t>
-      </w:r>
-    </w:p>
-    <w:p>
-      <w:pPr>
-        <w:pStyle w:val="NoSpacing"/>
+        <w:t>Uses</w:t>
+      </w:r>
+      <w:proofErr w:type="gramEnd"/>
+      <w:r>
         <w:rPr>
           <w:rFonts w:ascii="Arial" w:hAnsi="Arial" w:cs="Arial"/>
           <w:lang w:val="fr-CA"/>
         </w:rPr>
+        <w:t xml:space="preserve"> JavaScript </w:t>
+      </w:r>
+      <w:proofErr w:type="spellStart"/>
+      <w:r>
+        <w:rPr>
+          <w:rFonts w:ascii="Arial" w:hAnsi="Arial" w:cs="Arial"/>
+          <w:lang w:val="fr-CA"/>
+        </w:rPr>
+        <w:t>Styling</w:t>
+      </w:r>
+      <w:proofErr w:type="spellEnd"/>
+    </w:p>
+    <w:p>
+      <w:pPr>
+        <w:pStyle w:val="NoSpacing"/>
+        <w:rPr>
+          <w:rFonts w:ascii="Arial" w:hAnsi="Arial" w:cs="Arial"/>
+          <w:lang w:val="fr-CA"/>
+        </w:rPr>
       </w:pPr>
       <w:r>
         <w:rPr>
           <w:noProof/>
         </w:rPr>
+        <w:lastRenderedPageBreak/>
         <w:drawing>
           <wp:inline distT="0" distB="0" distL="0" distR="0" wp14:anchorId="3EAFFB48" wp14:editId="6539AC18">
             <wp:extent cx="5943600" cy="2836545"/>
@@ -4571,8 +4645,6 @@
         </w:rPr>
         <w:t xml:space="preserve"> using ratios</w:t>
       </w:r>
-      <w:bookmarkStart w:id="0" w:name="_GoBack"/>
-      <w:bookmarkEnd w:id="0"/>
     </w:p>
     <w:p>
       <w:pPr>
@@ -4643,6 +4715,7 @@
         </w:rPr>
         <w:t xml:space="preserve">Adding </w:t>
       </w:r>
+      <w:proofErr w:type="spellStart"/>
       <w:r>
         <w:rPr>
           <w:rStyle w:val="HTMLCode"/>
@@ -4653,6 +4726,7 @@
         </w:rPr>
         <w:t>flexDirection</w:t>
       </w:r>
+      <w:proofErr w:type="spellEnd"/>
       <w:r>
         <w:rPr>
           <w:rFonts w:ascii="Arial" w:hAnsi="Arial" w:cs="Arial"/>
@@ -4752,6 +4826,7 @@
         </w:rPr>
         <w:t xml:space="preserve">Adding </w:t>
       </w:r>
+      <w:proofErr w:type="spellStart"/>
       <w:r>
         <w:rPr>
           <w:rStyle w:val="HTMLCode"/>
@@ -4762,6 +4837,7 @@
         </w:rPr>
         <w:t>justifyContent</w:t>
       </w:r>
+      <w:proofErr w:type="spellEnd"/>
       <w:r>
         <w:rPr>
           <w:rFonts w:ascii="Arial" w:hAnsi="Arial" w:cs="Arial"/>
@@ -5102,6 +5178,7 @@
         </w:rPr>
         <w:t xml:space="preserve">Adding </w:t>
       </w:r>
+      <w:proofErr w:type="spellStart"/>
       <w:r>
         <w:rPr>
           <w:rStyle w:val="HTMLCode"/>
@@ -5112,6 +5189,7 @@
         </w:rPr>
         <w:t>alignItems</w:t>
       </w:r>
+      <w:proofErr w:type="spellEnd"/>
       <w:r>
         <w:rPr>
           <w:rFonts w:ascii="Arial" w:hAnsi="Arial" w:cs="Arial"/>
@@ -5373,6 +5451,7 @@
         </w:rPr>
         <w:t xml:space="preserve"> has an </w:t>
       </w:r>
+      <w:proofErr w:type="spellStart"/>
       <w:r>
         <w:rPr>
           <w:rFonts w:ascii="Arial" w:hAnsi="Arial" w:cs="Arial"/>
@@ -5380,12 +5459,14 @@
         </w:rPr>
         <w:t>onChangeText</w:t>
       </w:r>
+      <w:proofErr w:type="spellEnd"/>
       <w:r>
         <w:rPr>
           <w:rFonts w:ascii="Arial" w:hAnsi="Arial" w:cs="Arial"/>
         </w:rPr>
         <w:t xml:space="preserve"> prop that takes a function to be called every time the text changed, and an </w:t>
       </w:r>
+      <w:proofErr w:type="spellStart"/>
       <w:r>
         <w:rPr>
           <w:rFonts w:ascii="Arial" w:hAnsi="Arial" w:cs="Arial"/>
@@ -5393,6 +5474,7 @@
         </w:rPr>
         <w:t>onSubmitEditing</w:t>
       </w:r>
+      <w:proofErr w:type="spellEnd"/>
       <w:r>
         <w:rPr>
           <w:rFonts w:ascii="Arial" w:hAnsi="Arial" w:cs="Arial"/>
@@ -5701,7 +5783,6 @@
         <w:pStyle w:val="NoSpacing"/>
         <w:rPr>
           <w:rFonts w:ascii="Arial" w:hAnsi="Arial" w:cs="Arial"/>
-          <w:noProof/>
         </w:rPr>
       </w:pPr>
       <w:hyperlink r:id="rId72" w:history="1">
@@ -5709,9 +5790,8 @@
           <w:rPr>
             <w:rStyle w:val="Hyperlink"/>
             <w:rFonts w:ascii="Arial" w:hAnsi="Arial" w:cs="Arial"/>
-            <w:noProof/>
           </w:rPr>
-          <w:t>https://www.youtube.com/watch?v=_XZqafNubyQ</w:t>
+          <w:t>https://www.youtube.com/watch?v=ocnxJtZ6JOg</w:t>
         </w:r>
       </w:hyperlink>
     </w:p>
@@ -5758,29 +5838,21 @@
       <w:pPr>
         <w:pStyle w:val="NoSpacing"/>
         <w:rPr>
+          <w:rStyle w:val="Hyperlink"/>
           <w:rFonts w:ascii="Arial" w:hAnsi="Arial" w:cs="Arial"/>
           <w:noProof/>
         </w:rPr>
       </w:pPr>
-      <w:hyperlink r:id="rId75" w:anchor="/" w:history="1">
-        <w:r>
-          <w:rPr>
-            <w:rStyle w:val="Hyperlink"/>
-            <w:rFonts w:ascii="Arial" w:hAnsi="Arial" w:cs="Arial"/>
-            <w:noProof/>
-          </w:rPr>
-          <w:t>https://wix.github.io/react-native-navigation/#/</w:t>
-        </w:r>
-      </w:hyperlink>
-    </w:p>
-    <w:p>
-      <w:pPr>
-        <w:pStyle w:val="NoSpacing"/>
-        <w:rPr>
-          <w:rFonts w:ascii="Arial" w:hAnsi="Arial" w:cs="Arial"/>
-          <w:noProof/>
-        </w:rPr>
-      </w:pPr>
+    </w:p>
+    <w:p>
+      <w:pPr>
+        <w:pStyle w:val="NoSpacing"/>
+        <w:rPr>
+          <w:rFonts w:ascii="Arial" w:hAnsi="Arial" w:cs="Arial"/>
+        </w:rPr>
+      </w:pPr>
+      <w:bookmarkStart w:id="0" w:name="_GoBack"/>
+      <w:bookmarkEnd w:id="0"/>
     </w:p>
     <w:sectPr>
       <w:pgSz w:w="12240" w:h="15840"/>
@@ -7394,6 +7466,17 @@
       <w:szCs w:val="20"/>
     </w:rPr>
   </w:style>
+  <w:style w:type="paragraph" w:styleId="ListParagraph">
+    <w:name w:val="List Paragraph"/>
+    <w:basedOn w:val="Normal"/>
+    <w:uiPriority w:val="34"/>
+    <w:qFormat/>
+    <w:rsid w:val="00A50EF2"/>
+    <w:pPr>
+      <w:ind w:left="720"/>
+      <w:contextualSpacing/>
+    </w:pPr>
+  </w:style>
 </w:styles>
 </file>
 

</xml_diff>